<commit_message>
add column for the good
</commit_message>
<xml_diff>
--- a/API.docx
+++ b/API.docx
@@ -1,6 +1,6 @@
 
 <file path=word/document.xml><?xml version="1.0" encoding="utf-8"?>
-<w:document xmlns:wpc="http://schemas.microsoft.com/office/word/2010/wordprocessingCanvas" xmlns:mc="http://schemas.openxmlformats.org/markup-compatibility/2006" xmlns:o="urn:schemas-microsoft-com:office:office" xmlns:r="http://schemas.openxmlformats.org/officeDocument/2006/relationships" xmlns:m="http://schemas.openxmlformats.org/officeDocument/2006/math" xmlns:v="urn:schemas-microsoft-com:vml" xmlns:wp14="http://schemas.microsoft.com/office/word/2010/wordprocessingDrawing" xmlns:wp="http://schemas.openxmlformats.org/drawingml/2006/wordprocessingDrawing" xmlns:w="http://schemas.openxmlformats.org/wordprocessingml/2006/main" xmlns:w14="http://schemas.microsoft.com/office/word/2010/wordml" xmlns:w10="urn:schemas-microsoft-com:office:word" xmlns:wpg="http://schemas.microsoft.com/office/word/2010/wordprocessingGroup" xmlns:wpi="http://schemas.microsoft.com/office/word/2010/wordprocessingInk" xmlns:wne="http://schemas.microsoft.com/office/word/2006/wordml" xmlns:wps="http://schemas.microsoft.com/office/word/2010/wordprocessingShape" mc:Ignorable="w14 wp14">
+<w:document xmlns:ve="http://schemas.openxmlformats.org/markup-compatibility/2006" xmlns:o="urn:schemas-microsoft-com:office:office" xmlns:r="http://schemas.openxmlformats.org/officeDocument/2006/relationships" xmlns:m="http://schemas.openxmlformats.org/officeDocument/2006/math" xmlns:v="urn:schemas-microsoft-com:vml" xmlns:wp="http://schemas.openxmlformats.org/drawingml/2006/wordprocessingDrawing" xmlns:w10="urn:schemas-microsoft-com:office:word" xmlns:w="http://schemas.openxmlformats.org/wordprocessingml/2006/main" xmlns:wne="http://schemas.microsoft.com/office/word/2006/wordml">
   <w:body>
     <w:p>
       <w:pPr>
@@ -24,7 +24,15 @@
           <w:b/>
           <w:sz w:val="36"/>
         </w:rPr>
-        <w:t>信用卡积分兑换信息API</w:t>
+        <w:t>信用卡积分兑换信息</w:t>
+      </w:r>
+      <w:r>
+        <w:rPr>
+          <w:rFonts w:hint="eastAsia"/>
+          <w:b/>
+          <w:sz w:val="36"/>
+        </w:rPr>
+        <w:t>API</w:t>
       </w:r>
     </w:p>
     <w:p>
@@ -39,7 +47,7 @@
     </w:p>
     <w:p>
       <w:pPr>
-        <w:pStyle w:val="2"/>
+        <w:pStyle w:val="1"/>
         <w:rPr>
           <w:rFonts w:hint="eastAsia"/>
         </w:rPr>
@@ -55,20 +63,15 @@
       <w:tblPr>
         <w:tblW w:w="8522" w:type="dxa"/>
         <w:tblBorders>
-          <w:top w:val="single" w:color="000000" w:sz="4" w:space="0"/>
-          <w:left w:val="single" w:color="000000" w:sz="4" w:space="0"/>
-          <w:bottom w:val="single" w:color="000000" w:sz="4" w:space="0"/>
-          <w:right w:val="single" w:color="000000" w:sz="4" w:space="0"/>
-          <w:insideH w:val="single" w:color="000000" w:sz="4" w:space="0"/>
-          <w:insideV w:val="single" w:color="000000" w:sz="4" w:space="0"/>
+          <w:top w:val="single" w:sz="4" w:space="0" w:color="000000"/>
+          <w:left w:val="single" w:sz="4" w:space="0" w:color="000000"/>
+          <w:bottom w:val="single" w:sz="4" w:space="0" w:color="000000"/>
+          <w:right w:val="single" w:sz="4" w:space="0" w:color="000000"/>
+          <w:insideH w:val="single" w:sz="4" w:space="0" w:color="000000"/>
+          <w:insideV w:val="single" w:sz="4" w:space="0" w:color="000000"/>
         </w:tblBorders>
         <w:tblLayout w:type="fixed"/>
-        <w:tblCellMar>
-          <w:top w:w="0" w:type="dxa"/>
-          <w:left w:w="108" w:type="dxa"/>
-          <w:bottom w:w="0" w:type="dxa"/>
-          <w:right w:w="108" w:type="dxa"/>
-        </w:tblCellMar>
+        <w:tblLook w:val="04A0"/>
       </w:tblPr>
       <w:tblGrid>
         <w:gridCol w:w="8522"/>
@@ -77,7 +80,6 @@
         <w:tc>
           <w:tcPr>
             <w:tcW w:w="8522" w:type="dxa"/>
-            <w:vAlign w:val="top"/>
           </w:tcPr>
           <w:p>
             <w:pPr>
@@ -98,9 +100,13 @@
         <w:tc>
           <w:tcPr>
             <w:tcW w:w="8522" w:type="dxa"/>
-            <w:vAlign w:val="top"/>
-          </w:tcPr>
-          <w:p>
+          </w:tcPr>
+          <w:p>
+            <w:pPr>
+              <w:rPr>
+                <w:rFonts w:hint="eastAsia"/>
+              </w:rPr>
+            </w:pPr>
             <w:r>
               <w:rPr>
                 <w:rFonts w:hint="eastAsia"/>
@@ -111,25 +117,26 @@
         </w:tc>
       </w:tr>
     </w:tbl>
-    <w:p/>
+    <w:p>
+      <w:pPr>
+        <w:rPr>
+          <w:rFonts w:hint="eastAsia"/>
+        </w:rPr>
+      </w:pPr>
+    </w:p>
     <w:tbl>
       <w:tblPr>
         <w:tblW w:w="8522" w:type="dxa"/>
         <w:tblBorders>
-          <w:top w:val="single" w:color="000000" w:sz="4" w:space="0"/>
-          <w:left w:val="single" w:color="000000" w:sz="4" w:space="0"/>
-          <w:bottom w:val="single" w:color="000000" w:sz="4" w:space="0"/>
-          <w:right w:val="single" w:color="000000" w:sz="4" w:space="0"/>
-          <w:insideH w:val="single" w:color="000000" w:sz="4" w:space="0"/>
-          <w:insideV w:val="single" w:color="000000" w:sz="4" w:space="0"/>
+          <w:top w:val="single" w:sz="4" w:space="0" w:color="000000"/>
+          <w:left w:val="single" w:sz="4" w:space="0" w:color="000000"/>
+          <w:bottom w:val="single" w:sz="4" w:space="0" w:color="000000"/>
+          <w:right w:val="single" w:sz="4" w:space="0" w:color="000000"/>
+          <w:insideH w:val="single" w:sz="4" w:space="0" w:color="000000"/>
+          <w:insideV w:val="single" w:sz="4" w:space="0" w:color="000000"/>
         </w:tblBorders>
         <w:tblLayout w:type="fixed"/>
-        <w:tblCellMar>
-          <w:top w:w="0" w:type="dxa"/>
-          <w:left w:w="108" w:type="dxa"/>
-          <w:bottom w:w="0" w:type="dxa"/>
-          <w:right w:w="108" w:type="dxa"/>
-        </w:tblCellMar>
+        <w:tblLook w:val="04A0"/>
       </w:tblPr>
       <w:tblGrid>
         <w:gridCol w:w="8522"/>
@@ -138,19 +145,16 @@
         <w:tc>
           <w:tcPr>
             <w:tcW w:w="8522" w:type="dxa"/>
-            <w:vAlign w:val="top"/>
-          </w:tcPr>
-          <w:p>
-            <w:pPr>
-              <w:rPr>
-                <w:rFonts w:hint="eastAsia" w:eastAsia="宋体"/>
-                <w:lang w:eastAsia="zh-CN"/>
-              </w:rPr>
-            </w:pPr>
-            <w:r>
-              <w:rPr>
-                <w:rFonts w:hint="eastAsia"/>
-                <w:lang w:eastAsia="zh-CN"/>
+          </w:tcPr>
+          <w:p>
+            <w:pPr>
+              <w:rPr>
+                <w:rFonts w:hint="eastAsia"/>
+              </w:rPr>
+            </w:pPr>
+            <w:r>
+              <w:rPr>
+                <w:rFonts w:hint="eastAsia"/>
               </w:rPr>
               <w:t>支持格式</w:t>
             </w:r>
@@ -161,19 +165,16 @@
         <w:tc>
           <w:tcPr>
             <w:tcW w:w="8522" w:type="dxa"/>
-            <w:vAlign w:val="top"/>
-          </w:tcPr>
-          <w:p>
-            <w:pPr>
-              <w:rPr>
-                <w:rFonts w:hint="eastAsia" w:eastAsia="宋体"/>
-                <w:lang w:eastAsia="zh-CN"/>
-              </w:rPr>
-            </w:pPr>
-            <w:r>
-              <w:rPr>
-                <w:rFonts w:hint="eastAsia"/>
-                <w:lang w:val="en-US" w:eastAsia="zh-CN"/>
+          </w:tcPr>
+          <w:p>
+            <w:pPr>
+              <w:rPr>
+                <w:rFonts w:hint="eastAsia"/>
+              </w:rPr>
+            </w:pPr>
+            <w:r>
+              <w:rPr>
+                <w:rFonts w:hint="eastAsia"/>
               </w:rPr>
               <w:t>JSON</w:t>
             </w:r>
@@ -181,25 +182,26 @@
         </w:tc>
       </w:tr>
     </w:tbl>
-    <w:p/>
+    <w:p>
+      <w:pPr>
+        <w:rPr>
+          <w:rFonts w:hint="eastAsia"/>
+        </w:rPr>
+      </w:pPr>
+    </w:p>
     <w:tbl>
       <w:tblPr>
         <w:tblW w:w="8522" w:type="dxa"/>
         <w:tblBorders>
-          <w:top w:val="single" w:color="000000" w:sz="4" w:space="0"/>
-          <w:left w:val="single" w:color="000000" w:sz="4" w:space="0"/>
-          <w:bottom w:val="single" w:color="000000" w:sz="4" w:space="0"/>
-          <w:right w:val="single" w:color="000000" w:sz="4" w:space="0"/>
-          <w:insideH w:val="single" w:color="000000" w:sz="4" w:space="0"/>
-          <w:insideV w:val="single" w:color="000000" w:sz="4" w:space="0"/>
+          <w:top w:val="single" w:sz="4" w:space="0" w:color="000000"/>
+          <w:left w:val="single" w:sz="4" w:space="0" w:color="000000"/>
+          <w:bottom w:val="single" w:sz="4" w:space="0" w:color="000000"/>
+          <w:right w:val="single" w:sz="4" w:space="0" w:color="000000"/>
+          <w:insideH w:val="single" w:sz="4" w:space="0" w:color="000000"/>
+          <w:insideV w:val="single" w:sz="4" w:space="0" w:color="000000"/>
         </w:tblBorders>
         <w:tblLayout w:type="fixed"/>
-        <w:tblCellMar>
-          <w:top w:w="0" w:type="dxa"/>
-          <w:left w:w="108" w:type="dxa"/>
-          <w:bottom w:w="0" w:type="dxa"/>
-          <w:right w:w="108" w:type="dxa"/>
-        </w:tblCellMar>
+        <w:tblLook w:val="04A0"/>
       </w:tblPr>
       <w:tblGrid>
         <w:gridCol w:w="8522"/>
@@ -208,21 +210,24 @@
         <w:tc>
           <w:tcPr>
             <w:tcW w:w="8522" w:type="dxa"/>
-            <w:vAlign w:val="top"/>
-          </w:tcPr>
-          <w:p>
-            <w:pPr>
-              <w:rPr>
-                <w:rFonts w:hint="eastAsia" w:eastAsia="宋体"/>
-                <w:lang w:val="en-US" w:eastAsia="zh-CN"/>
-              </w:rPr>
-            </w:pPr>
-            <w:r>
-              <w:rPr>
-                <w:rFonts w:hint="eastAsia"/>
-                <w:lang w:val="en-US" w:eastAsia="zh-CN"/>
-              </w:rPr>
-              <w:t>HTTP请求方式</w:t>
+          </w:tcPr>
+          <w:p>
+            <w:pPr>
+              <w:rPr>
+                <w:rFonts w:hint="eastAsia"/>
+              </w:rPr>
+            </w:pPr>
+            <w:r>
+              <w:rPr>
+                <w:rFonts w:hint="eastAsia"/>
+              </w:rPr>
+              <w:t>HTTP</w:t>
+            </w:r>
+            <w:r>
+              <w:rPr>
+                <w:rFonts w:hint="eastAsia"/>
+              </w:rPr>
+              <w:t>请求方式</w:t>
             </w:r>
           </w:p>
         </w:tc>
@@ -231,19 +236,16 @@
         <w:tc>
           <w:tcPr>
             <w:tcW w:w="8522" w:type="dxa"/>
-            <w:vAlign w:val="top"/>
-          </w:tcPr>
-          <w:p>
-            <w:pPr>
-              <w:rPr>
-                <w:rFonts w:hint="eastAsia" w:eastAsia="宋体"/>
-                <w:lang w:val="en-US" w:eastAsia="zh-CN"/>
-              </w:rPr>
-            </w:pPr>
-            <w:r>
-              <w:rPr>
-                <w:rFonts w:hint="eastAsia"/>
-                <w:lang w:val="en-US" w:eastAsia="zh-CN"/>
+          </w:tcPr>
+          <w:p>
+            <w:pPr>
+              <w:rPr>
+                <w:rFonts w:hint="eastAsia"/>
+              </w:rPr>
+            </w:pPr>
+            <w:r>
+              <w:rPr>
+                <w:rFonts w:hint="eastAsia"/>
               </w:rPr>
               <w:t>Get</w:t>
             </w:r>
@@ -251,25 +253,26 @@
         </w:tc>
       </w:tr>
     </w:tbl>
-    <w:p/>
+    <w:p>
+      <w:pPr>
+        <w:rPr>
+          <w:rFonts w:hint="eastAsia"/>
+        </w:rPr>
+      </w:pPr>
+    </w:p>
     <w:tbl>
       <w:tblPr>
         <w:tblW w:w="7246" w:type="dxa"/>
         <w:tblBorders>
-          <w:top w:val="single" w:color="000000" w:sz="4" w:space="0"/>
-          <w:left w:val="single" w:color="000000" w:sz="4" w:space="0"/>
-          <w:bottom w:val="single" w:color="000000" w:sz="4" w:space="0"/>
-          <w:right w:val="single" w:color="000000" w:sz="4" w:space="0"/>
-          <w:insideH w:val="single" w:color="000000" w:sz="4" w:space="0"/>
-          <w:insideV w:val="single" w:color="000000" w:sz="4" w:space="0"/>
+          <w:top w:val="single" w:sz="4" w:space="0" w:color="000000"/>
+          <w:left w:val="single" w:sz="4" w:space="0" w:color="000000"/>
+          <w:bottom w:val="single" w:sz="4" w:space="0" w:color="000000"/>
+          <w:right w:val="single" w:sz="4" w:space="0" w:color="000000"/>
+          <w:insideH w:val="single" w:sz="4" w:space="0" w:color="000000"/>
+          <w:insideV w:val="single" w:sz="4" w:space="0" w:color="000000"/>
         </w:tblBorders>
         <w:tblLayout w:type="fixed"/>
-        <w:tblCellMar>
-          <w:top w:w="0" w:type="dxa"/>
-          <w:left w:w="108" w:type="dxa"/>
-          <w:bottom w:w="0" w:type="dxa"/>
-          <w:right w:w="108" w:type="dxa"/>
-        </w:tblCellMar>
+        <w:tblLook w:val="04A0"/>
       </w:tblPr>
       <w:tblGrid>
         <w:gridCol w:w="1095"/>
@@ -282,19 +285,16 @@
           <w:tcPr>
             <w:tcW w:w="7246" w:type="dxa"/>
             <w:gridSpan w:val="4"/>
-            <w:vAlign w:val="top"/>
-          </w:tcPr>
-          <w:p>
-            <w:pPr>
-              <w:rPr>
-                <w:rFonts w:hint="eastAsia" w:eastAsia="宋体"/>
-                <w:lang w:eastAsia="zh-CN"/>
-              </w:rPr>
-            </w:pPr>
-            <w:r>
-              <w:rPr>
-                <w:rFonts w:hint="eastAsia"/>
-                <w:lang w:eastAsia="zh-CN"/>
+          </w:tcPr>
+          <w:p>
+            <w:pPr>
+              <w:rPr>
+                <w:rFonts w:hint="eastAsia"/>
+              </w:rPr>
+            </w:pPr>
+            <w:r>
+              <w:rPr>
+                <w:rFonts w:hint="eastAsia"/>
               </w:rPr>
               <w:t>请求参数</w:t>
             </w:r>
@@ -305,7 +305,6 @@
         <w:tc>
           <w:tcPr>
             <w:tcW w:w="1095" w:type="dxa"/>
-            <w:vAlign w:val="top"/>
           </w:tcPr>
           <w:p>
             <w:pPr>
@@ -324,7 +323,6 @@
         <w:tc>
           <w:tcPr>
             <w:tcW w:w="1725" w:type="dxa"/>
-            <w:vAlign w:val="top"/>
           </w:tcPr>
           <w:p>
             <w:pPr>
@@ -343,7 +341,6 @@
         <w:tc>
           <w:tcPr>
             <w:tcW w:w="1114" w:type="dxa"/>
-            <w:vAlign w:val="top"/>
           </w:tcPr>
           <w:p>
             <w:pPr>
@@ -362,7 +359,6 @@
         <w:tc>
           <w:tcPr>
             <w:tcW w:w="3312" w:type="dxa"/>
-            <w:vAlign w:val="top"/>
           </w:tcPr>
           <w:p>
             <w:pPr>
@@ -383,7 +379,6 @@
         <w:tc>
           <w:tcPr>
             <w:tcW w:w="1095" w:type="dxa"/>
-            <w:vAlign w:val="top"/>
           </w:tcPr>
           <w:p>
             <w:pPr>
@@ -402,7 +397,6 @@
         <w:tc>
           <w:tcPr>
             <w:tcW w:w="1725" w:type="dxa"/>
-            <w:vAlign w:val="top"/>
           </w:tcPr>
           <w:p>
             <w:pPr>
@@ -421,7 +415,6 @@
         <w:tc>
           <w:tcPr>
             <w:tcW w:w="1114" w:type="dxa"/>
-            <w:vAlign w:val="top"/>
           </w:tcPr>
           <w:p>
             <w:pPr>
@@ -440,7 +433,6 @@
         <w:tc>
           <w:tcPr>
             <w:tcW w:w="3312" w:type="dxa"/>
-            <w:vAlign w:val="top"/>
           </w:tcPr>
           <w:p>
             <w:pPr>
@@ -461,7 +453,6 @@
         <w:tc>
           <w:tcPr>
             <w:tcW w:w="1095" w:type="dxa"/>
-            <w:vAlign w:val="top"/>
           </w:tcPr>
           <w:p>
             <w:pPr>
@@ -480,7 +471,6 @@
         <w:tc>
           <w:tcPr>
             <w:tcW w:w="1725" w:type="dxa"/>
-            <w:vAlign w:val="top"/>
           </w:tcPr>
           <w:p>
             <w:pPr>
@@ -499,7 +489,6 @@
         <w:tc>
           <w:tcPr>
             <w:tcW w:w="1114" w:type="dxa"/>
-            <w:vAlign w:val="top"/>
           </w:tcPr>
           <w:p>
             <w:pPr>
@@ -518,7 +507,6 @@
         <w:tc>
           <w:tcPr>
             <w:tcW w:w="3312" w:type="dxa"/>
-            <w:vAlign w:val="top"/>
           </w:tcPr>
           <w:p>
             <w:pPr>
@@ -539,19 +527,16 @@
         <w:tc>
           <w:tcPr>
             <w:tcW w:w="1095" w:type="dxa"/>
-            <w:vAlign w:val="top"/>
-          </w:tcPr>
-          <w:p>
-            <w:pPr>
-              <w:rPr>
-                <w:rFonts w:hint="eastAsia" w:eastAsia="宋体"/>
-                <w:lang w:val="en-US" w:eastAsia="zh-CN"/>
-              </w:rPr>
-            </w:pPr>
-            <w:r>
-              <w:rPr>
-                <w:rFonts w:hint="eastAsia"/>
-                <w:lang w:val="en-US" w:eastAsia="zh-CN"/>
+          </w:tcPr>
+          <w:p>
+            <w:pPr>
+              <w:rPr>
+                <w:rFonts w:hint="eastAsia"/>
+              </w:rPr>
+            </w:pPr>
+            <w:r>
+              <w:rPr>
+                <w:rFonts w:hint="eastAsia"/>
               </w:rPr>
               <w:t>String</w:t>
             </w:r>
@@ -560,38 +545,36 @@
         <w:tc>
           <w:tcPr>
             <w:tcW w:w="1725" w:type="dxa"/>
-            <w:vAlign w:val="top"/>
-          </w:tcPr>
-          <w:p>
-            <w:pPr>
-              <w:rPr>
-                <w:rFonts w:hint="eastAsia"/>
-              </w:rPr>
-            </w:pPr>
+          </w:tcPr>
+          <w:p>
+            <w:pPr>
+              <w:rPr>
+                <w:rFonts w:hint="eastAsia"/>
+              </w:rPr>
+            </w:pPr>
+            <w:proofErr w:type="spellStart"/>
             <w:r>
               <w:rPr>
                 <w:rFonts w:hint="eastAsia"/>
               </w:rPr>
               <w:t>good_typeid</w:t>
             </w:r>
+            <w:proofErr w:type="spellEnd"/>
           </w:p>
         </w:tc>
         <w:tc>
           <w:tcPr>
             <w:tcW w:w="1114" w:type="dxa"/>
-            <w:vAlign w:val="top"/>
-          </w:tcPr>
-          <w:p>
-            <w:pPr>
-              <w:rPr>
-                <w:rFonts w:hint="eastAsia" w:eastAsia="宋体"/>
-                <w:lang w:eastAsia="zh-CN"/>
-              </w:rPr>
-            </w:pPr>
-            <w:r>
-              <w:rPr>
-                <w:rFonts w:hint="eastAsia"/>
-                <w:lang w:eastAsia="zh-CN"/>
+          </w:tcPr>
+          <w:p>
+            <w:pPr>
+              <w:rPr>
+                <w:rFonts w:hint="eastAsia"/>
+              </w:rPr>
+            </w:pPr>
+            <w:r>
+              <w:rPr>
+                <w:rFonts w:hint="eastAsia"/>
               </w:rPr>
               <w:t>是</w:t>
             </w:r>
@@ -600,28 +583,60 @@
         <w:tc>
           <w:tcPr>
             <w:tcW w:w="3312" w:type="dxa"/>
-            <w:vAlign w:val="top"/>
-          </w:tcPr>
-          <w:p>
-            <w:pPr>
-              <w:rPr>
-                <w:rFonts w:hint="eastAsia" w:eastAsia="宋体"/>
-                <w:lang w:eastAsia="zh-CN"/>
-              </w:rPr>
-            </w:pPr>
-            <w:r>
-              <w:rPr>
-                <w:rFonts w:hint="eastAsia"/>
-                <w:lang w:eastAsia="zh-CN"/>
+          </w:tcPr>
+          <w:p>
+            <w:pPr>
+              <w:rPr>
+                <w:rFonts w:hint="eastAsia"/>
+              </w:rPr>
+            </w:pPr>
+            <w:r>
+              <w:rPr>
+                <w:rFonts w:hint="eastAsia"/>
               </w:rPr>
               <w:t>商品类型</w:t>
             </w:r>
             <w:r>
               <w:rPr>
                 <w:rFonts w:hint="eastAsia"/>
-                <w:lang w:val="en-US" w:eastAsia="zh-CN"/>
-              </w:rPr>
-              <w:t>(1:平安 2:农行 3:中行)</w:t>
+              </w:rPr>
+              <w:t>(1:</w:t>
+            </w:r>
+            <w:r>
+              <w:rPr>
+                <w:rFonts w:hint="eastAsia"/>
+              </w:rPr>
+              <w:t>平安</w:t>
+            </w:r>
+            <w:r>
+              <w:rPr>
+                <w:rFonts w:hint="eastAsia"/>
+              </w:rPr>
+              <w:t xml:space="preserve"> 2:</w:t>
+            </w:r>
+            <w:r>
+              <w:rPr>
+                <w:rFonts w:hint="eastAsia"/>
+              </w:rPr>
+              <w:t>农行</w:t>
+            </w:r>
+            <w:r>
+              <w:rPr>
+                <w:rFonts w:hint="eastAsia"/>
+              </w:rPr>
+              <w:t xml:space="preserve"> 3:</w:t>
+            </w:r>
+            <w:r>
+              <w:rPr>
+                <w:rFonts w:hint="eastAsia"/>
+              </w:rPr>
+              <w:t>中行</w:t>
+            </w:r>
+            <w:r>
+              <w:rPr>
+                <w:rFonts w:hint="eastAsia"/>
+              </w:rPr>
+              <w:t>)</w:t>
             </w:r>
           </w:p>
         </w:tc>
@@ -651,20 +666,15 @@
       <w:tblPr>
         <w:tblW w:w="7330" w:type="dxa"/>
         <w:tblBorders>
-          <w:top w:val="single" w:color="000000" w:sz="4" w:space="0"/>
-          <w:left w:val="single" w:color="000000" w:sz="4" w:space="0"/>
-          <w:bottom w:val="single" w:color="000000" w:sz="4" w:space="0"/>
-          <w:right w:val="single" w:color="000000" w:sz="4" w:space="0"/>
-          <w:insideH w:val="single" w:color="000000" w:sz="4" w:space="0"/>
-          <w:insideV w:val="single" w:color="000000" w:sz="4" w:space="0"/>
+          <w:top w:val="single" w:sz="4" w:space="0" w:color="000000"/>
+          <w:left w:val="single" w:sz="4" w:space="0" w:color="000000"/>
+          <w:bottom w:val="single" w:sz="4" w:space="0" w:color="000000"/>
+          <w:right w:val="single" w:sz="4" w:space="0" w:color="000000"/>
+          <w:insideH w:val="single" w:sz="4" w:space="0" w:color="000000"/>
+          <w:insideV w:val="single" w:sz="4" w:space="0" w:color="000000"/>
         </w:tblBorders>
         <w:tblLayout w:type="fixed"/>
-        <w:tblCellMar>
-          <w:top w:w="0" w:type="dxa"/>
-          <w:left w:w="108" w:type="dxa"/>
-          <w:bottom w:w="0" w:type="dxa"/>
-          <w:right w:w="108" w:type="dxa"/>
-        </w:tblCellMar>
+        <w:tblLook w:val="04A0"/>
       </w:tblPr>
       <w:tblGrid>
         <w:gridCol w:w="7330"/>
@@ -673,28 +683,30 @@
         <w:tc>
           <w:tcPr>
             <w:tcW w:w="7330" w:type="dxa"/>
-            <w:vAlign w:val="top"/>
-          </w:tcPr>
-          <w:p>
-            <w:pPr>
-              <w:rPr>
-                <w:rFonts w:hint="eastAsia"/>
-                <w:lang w:val="en-US" w:eastAsia="zh-CN"/>
-              </w:rPr>
-            </w:pPr>
-            <w:r>
-              <w:rPr>
-                <w:rFonts w:hint="eastAsia"/>
-                <w:lang w:val="en-US" w:eastAsia="zh-CN"/>
-              </w:rPr>
-              <w:t>JSON示例</w:t>
-            </w:r>
-          </w:p>
-          <w:p>
-            <w:pPr>
-              <w:rPr>
-                <w:rFonts w:hint="eastAsia" w:eastAsia="宋体"/>
-                <w:lang w:val="en-US" w:eastAsia="zh-CN"/>
+          </w:tcPr>
+          <w:p>
+            <w:pPr>
+              <w:rPr>
+                <w:rFonts w:hint="eastAsia"/>
+              </w:rPr>
+            </w:pPr>
+            <w:r>
+              <w:rPr>
+                <w:rFonts w:hint="eastAsia"/>
+              </w:rPr>
+              <w:t>JSON</w:t>
+            </w:r>
+            <w:r>
+              <w:rPr>
+                <w:rFonts w:hint="eastAsia"/>
+              </w:rPr>
+              <w:t>示例</w:t>
+            </w:r>
+          </w:p>
+          <w:p>
+            <w:pPr>
+              <w:rPr>
+                <w:rFonts w:hint="eastAsia"/>
               </w:rPr>
             </w:pPr>
             <w:r>
@@ -706,7 +718,6 @@
             <w:r>
               <w:rPr>
                 <w:rFonts w:hint="eastAsia"/>
-                <w:lang w:val="en-US" w:eastAsia="zh-CN"/>
               </w:rPr>
               <w:t>?page=1&amp;count=3&amp;good_typeid=1</w:t>
             </w:r>
@@ -715,15 +726,11 @@
       </w:tr>
       <w:tr>
         <w:trPr>
-          <w:trHeight w:val="614" w:hRule="atLeast"/>
+          <w:trHeight w:val="614"/>
         </w:trPr>
         <w:tc>
           <w:tcPr>
             <w:tcW w:w="7330" w:type="dxa"/>
-            <w:tcBorders>
-              <w:bottom w:val="none" w:color="auto" w:sz="0" w:space="0"/>
-            </w:tcBorders>
-            <w:vAlign w:val="top"/>
           </w:tcPr>
           <w:p>
             <w:pPr>
@@ -774,33 +781,126 @@
               <w:rPr>
                 <w:rFonts w:hint="eastAsia"/>
               </w:rPr>
-              <w:t xml:space="preserve">            "good_name": "多样屋奥丽芙四件套礼盒装-桔（中秋特惠）",</w:t>
-            </w:r>
-          </w:p>
-          <w:p>
-            <w:pPr>
-              <w:rPr>
-                <w:rFonts w:hint="eastAsia"/>
-              </w:rPr>
-            </w:pPr>
-            <w:r>
-              <w:rPr>
-                <w:rFonts w:hint="eastAsia"/>
-              </w:rPr>
-              <w:t xml:space="preserve">            "good_integral": "88,000",</w:t>
-            </w:r>
-          </w:p>
-          <w:p>
-            <w:pPr>
-              <w:rPr>
-                <w:rFonts w:hint="eastAsia"/>
-              </w:rPr>
-            </w:pPr>
-            <w:r>
-              <w:rPr>
-                <w:rFonts w:hint="eastAsia"/>
-              </w:rPr>
-              <w:t xml:space="preserve">            "good_no": "130101010070821"</w:t>
+              <w:t xml:space="preserve">            "</w:t>
+            </w:r>
+            <w:proofErr w:type="spellStart"/>
+            <w:r>
+              <w:rPr>
+                <w:rFonts w:hint="eastAsia"/>
+              </w:rPr>
+              <w:t>good_name</w:t>
+            </w:r>
+            <w:proofErr w:type="spellEnd"/>
+            <w:r>
+              <w:rPr>
+                <w:rFonts w:hint="eastAsia"/>
+              </w:rPr>
+              <w:t>": "</w:t>
+            </w:r>
+            <w:r>
+              <w:rPr>
+                <w:rFonts w:hint="eastAsia"/>
+              </w:rPr>
+              <w:t>多样屋奥丽芙四件套礼盒装</w:t>
+            </w:r>
+            <w:r>
+              <w:rPr>
+                <w:rFonts w:hint="eastAsia"/>
+              </w:rPr>
+              <w:t>-</w:t>
+            </w:r>
+            <w:r>
+              <w:rPr>
+                <w:rFonts w:hint="eastAsia"/>
+              </w:rPr>
+              <w:t>桔（中秋特惠）</w:t>
+            </w:r>
+            <w:r>
+              <w:rPr>
+                <w:rFonts w:hint="eastAsia"/>
+              </w:rPr>
+              <w:t>",</w:t>
+            </w:r>
+          </w:p>
+          <w:p>
+            <w:pPr>
+              <w:rPr>
+                <w:rFonts w:hint="eastAsia"/>
+              </w:rPr>
+            </w:pPr>
+            <w:r>
+              <w:rPr>
+                <w:rFonts w:hint="eastAsia"/>
+              </w:rPr>
+              <w:t xml:space="preserve">            "</w:t>
+            </w:r>
+            <w:proofErr w:type="spellStart"/>
+            <w:r>
+              <w:rPr>
+                <w:rFonts w:hint="eastAsia"/>
+              </w:rPr>
+              <w:t>good_integral</w:t>
+            </w:r>
+            <w:proofErr w:type="spellEnd"/>
+            <w:r>
+              <w:rPr>
+                <w:rFonts w:hint="eastAsia"/>
+              </w:rPr>
+              <w:t>": "88,000",</w:t>
+            </w:r>
+          </w:p>
+          <w:p>
+            <w:pPr>
+              <w:rPr>
+                <w:rFonts w:hint="eastAsia"/>
+              </w:rPr>
+            </w:pPr>
+            <w:r>
+              <w:rPr>
+                <w:rFonts w:hint="eastAsia"/>
+              </w:rPr>
+              <w:t xml:space="preserve">            "</w:t>
+            </w:r>
+            <w:proofErr w:type="spellStart"/>
+            <w:r>
+              <w:rPr>
+                <w:rFonts w:hint="eastAsia"/>
+              </w:rPr>
+              <w:t>good_no</w:t>
+            </w:r>
+            <w:proofErr w:type="spellEnd"/>
+            <w:r>
+              <w:rPr>
+                <w:rFonts w:hint="eastAsia"/>
+              </w:rPr>
+              <w:t>": "130101010070821",</w:t>
+            </w:r>
+          </w:p>
+          <w:p>
+            <w:pPr>
+              <w:rPr>
+                <w:rFonts w:hint="eastAsia"/>
+              </w:rPr>
+            </w:pPr>
+            <w:r>
+              <w:rPr>
+                <w:rFonts w:hint="eastAsia"/>
+              </w:rPr>
+              <w:t xml:space="preserve">            "</w:t>
+            </w:r>
+            <w:proofErr w:type="spellStart"/>
+            <w:r>
+              <w:rPr>
+                <w:rFonts w:hint="eastAsia"/>
+              </w:rPr>
+              <w:t>good_imgurl</w:t>
+            </w:r>
+            <w:proofErr w:type="spellEnd"/>
+            <w:r>
+              <w:rPr>
+                <w:rFonts w:hint="eastAsia"/>
+              </w:rPr>
+              <w:t>": "http://static.wanlitong.com/app_series/wanlitong/application/images/20130827101614.jpg"</w:t>
             </w:r>
           </w:p>
           <w:p>
@@ -839,33 +939,121 @@
               <w:rPr>
                 <w:rFonts w:hint="eastAsia"/>
               </w:rPr>
-              <w:t xml:space="preserve">            "good_name": "丝曼琳家纺仿真丝绣花四件套（中秋特惠）",</w:t>
-            </w:r>
-          </w:p>
-          <w:p>
-            <w:pPr>
-              <w:rPr>
-                <w:rFonts w:hint="eastAsia"/>
-              </w:rPr>
-            </w:pPr>
-            <w:r>
-              <w:rPr>
-                <w:rFonts w:hint="eastAsia"/>
-              </w:rPr>
-              <w:t xml:space="preserve">            "good_integral": "165,000",</w:t>
-            </w:r>
-          </w:p>
-          <w:p>
-            <w:pPr>
-              <w:rPr>
-                <w:rFonts w:hint="eastAsia"/>
-              </w:rPr>
-            </w:pPr>
-            <w:r>
-              <w:rPr>
-                <w:rFonts w:hint="eastAsia"/>
-              </w:rPr>
-              <w:t xml:space="preserve">            "good_no": "130101010070821"</w:t>
+              <w:t xml:space="preserve">            "</w:t>
+            </w:r>
+            <w:proofErr w:type="spellStart"/>
+            <w:r>
+              <w:rPr>
+                <w:rFonts w:hint="eastAsia"/>
+              </w:rPr>
+              <w:t>good_name</w:t>
+            </w:r>
+            <w:proofErr w:type="spellEnd"/>
+            <w:r>
+              <w:rPr>
+                <w:rFonts w:hint="eastAsia"/>
+              </w:rPr>
+              <w:t>": "</w:t>
+            </w:r>
+            <w:r>
+              <w:rPr>
+                <w:rFonts w:hint="eastAsia"/>
+              </w:rPr>
+              <w:t>丝曼琳家纺仿真丝绣花四件套（中秋特惠）</w:t>
+            </w:r>
+            <w:r>
+              <w:rPr>
+                <w:rFonts w:hint="eastAsia"/>
+              </w:rPr>
+              <w:t>",</w:t>
+            </w:r>
+          </w:p>
+          <w:p>
+            <w:pPr>
+              <w:rPr>
+                <w:rFonts w:hint="eastAsia"/>
+              </w:rPr>
+            </w:pPr>
+            <w:r>
+              <w:rPr>
+                <w:rFonts w:hint="eastAsia"/>
+              </w:rPr>
+              <w:t xml:space="preserve">            "</w:t>
+            </w:r>
+            <w:proofErr w:type="spellStart"/>
+            <w:r>
+              <w:rPr>
+                <w:rFonts w:hint="eastAsia"/>
+              </w:rPr>
+              <w:t>good_integral</w:t>
+            </w:r>
+            <w:proofErr w:type="spellEnd"/>
+            <w:r>
+              <w:rPr>
+                <w:rFonts w:hint="eastAsia"/>
+              </w:rPr>
+              <w:t>": "165,000",</w:t>
+            </w:r>
+          </w:p>
+          <w:p>
+            <w:pPr>
+              <w:rPr>
+                <w:rFonts w:hint="eastAsia"/>
+              </w:rPr>
+            </w:pPr>
+            <w:r>
+              <w:rPr>
+                <w:rFonts w:hint="eastAsia"/>
+              </w:rPr>
+              <w:t xml:space="preserve">            "</w:t>
+            </w:r>
+            <w:proofErr w:type="spellStart"/>
+            <w:r>
+              <w:rPr>
+                <w:rFonts w:hint="eastAsia"/>
+              </w:rPr>
+              <w:t>good_no</w:t>
+            </w:r>
+            <w:proofErr w:type="spellEnd"/>
+            <w:r>
+              <w:rPr>
+                <w:rFonts w:hint="eastAsia"/>
+              </w:rPr>
+              <w:t>": "130101010070821",</w:t>
+            </w:r>
+          </w:p>
+          <w:p>
+            <w:pPr>
+              <w:rPr>
+                <w:rFonts w:hint="eastAsia"/>
+              </w:rPr>
+            </w:pPr>
+            <w:r>
+              <w:rPr>
+                <w:rFonts w:hint="eastAsia"/>
+              </w:rPr>
+              <w:t xml:space="preserve">            "</w:t>
+            </w:r>
+            <w:proofErr w:type="spellStart"/>
+            <w:r>
+              <w:rPr>
+                <w:rFonts w:hint="eastAsia"/>
+              </w:rPr>
+              <w:t>good_imgurl</w:t>
+            </w:r>
+            <w:proofErr w:type="spellEnd"/>
+            <w:r>
+              <w:rPr>
+                <w:rFonts w:hint="eastAsia"/>
+              </w:rPr>
+              <w:t>": "http://static.wanlitong.com/app_series/wanlitong/application/images/20130827100</w:t>
+            </w:r>
+            <w:r>
+              <w:rPr>
+                <w:rFonts w:hint="eastAsia"/>
+              </w:rPr>
+              <w:lastRenderedPageBreak/>
+              <w:t>855.jpg"</w:t>
             </w:r>
           </w:p>
           <w:p>
@@ -904,33 +1092,126 @@
               <w:rPr>
                 <w:rFonts w:hint="eastAsia"/>
               </w:rPr>
-              <w:t xml:space="preserve">            "good_name": "清月牌阳澄湖大闸蟹558套装蟹券",</w:t>
-            </w:r>
-          </w:p>
-          <w:p>
-            <w:pPr>
-              <w:rPr>
-                <w:rFonts w:hint="eastAsia"/>
-              </w:rPr>
-            </w:pPr>
-            <w:r>
-              <w:rPr>
-                <w:rFonts w:hint="eastAsia"/>
-              </w:rPr>
-              <w:t xml:space="preserve">            "good_integral": "223,000",</w:t>
-            </w:r>
-          </w:p>
-          <w:p>
-            <w:pPr>
-              <w:rPr>
-                <w:rFonts w:hint="eastAsia"/>
-              </w:rPr>
-            </w:pPr>
-            <w:r>
-              <w:rPr>
-                <w:rFonts w:hint="eastAsia"/>
-              </w:rPr>
-              <w:t xml:space="preserve">            "good_no": "130101010050821"</w:t>
+              <w:t xml:space="preserve">            "</w:t>
+            </w:r>
+            <w:proofErr w:type="spellStart"/>
+            <w:r>
+              <w:rPr>
+                <w:rFonts w:hint="eastAsia"/>
+              </w:rPr>
+              <w:t>good_name</w:t>
+            </w:r>
+            <w:proofErr w:type="spellEnd"/>
+            <w:r>
+              <w:rPr>
+                <w:rFonts w:hint="eastAsia"/>
+              </w:rPr>
+              <w:t>": "</w:t>
+            </w:r>
+            <w:r>
+              <w:rPr>
+                <w:rFonts w:hint="eastAsia"/>
+              </w:rPr>
+              <w:t>清月牌阳澄湖大闸蟹</w:t>
+            </w:r>
+            <w:r>
+              <w:rPr>
+                <w:rFonts w:hint="eastAsia"/>
+              </w:rPr>
+              <w:t>558</w:t>
+            </w:r>
+            <w:r>
+              <w:rPr>
+                <w:rFonts w:hint="eastAsia"/>
+              </w:rPr>
+              <w:t>套装蟹券</w:t>
+            </w:r>
+            <w:r>
+              <w:rPr>
+                <w:rFonts w:hint="eastAsia"/>
+              </w:rPr>
+              <w:t>",</w:t>
+            </w:r>
+          </w:p>
+          <w:p>
+            <w:pPr>
+              <w:rPr>
+                <w:rFonts w:hint="eastAsia"/>
+              </w:rPr>
+            </w:pPr>
+            <w:r>
+              <w:rPr>
+                <w:rFonts w:hint="eastAsia"/>
+              </w:rPr>
+              <w:t xml:space="preserve">            "</w:t>
+            </w:r>
+            <w:proofErr w:type="spellStart"/>
+            <w:r>
+              <w:rPr>
+                <w:rFonts w:hint="eastAsia"/>
+              </w:rPr>
+              <w:t>good_integral</w:t>
+            </w:r>
+            <w:proofErr w:type="spellEnd"/>
+            <w:r>
+              <w:rPr>
+                <w:rFonts w:hint="eastAsia"/>
+              </w:rPr>
+              <w:t>": "223,000",</w:t>
+            </w:r>
+          </w:p>
+          <w:p>
+            <w:pPr>
+              <w:rPr>
+                <w:rFonts w:hint="eastAsia"/>
+              </w:rPr>
+            </w:pPr>
+            <w:r>
+              <w:rPr>
+                <w:rFonts w:hint="eastAsia"/>
+              </w:rPr>
+              <w:t xml:space="preserve">            "</w:t>
+            </w:r>
+            <w:proofErr w:type="spellStart"/>
+            <w:r>
+              <w:rPr>
+                <w:rFonts w:hint="eastAsia"/>
+              </w:rPr>
+              <w:t>good_no</w:t>
+            </w:r>
+            <w:proofErr w:type="spellEnd"/>
+            <w:r>
+              <w:rPr>
+                <w:rFonts w:hint="eastAsia"/>
+              </w:rPr>
+              <w:t>": "130101010050821",</w:t>
+            </w:r>
+          </w:p>
+          <w:p>
+            <w:pPr>
+              <w:rPr>
+                <w:rFonts w:hint="eastAsia"/>
+              </w:rPr>
+            </w:pPr>
+            <w:r>
+              <w:rPr>
+                <w:rFonts w:hint="eastAsia"/>
+              </w:rPr>
+              <w:t xml:space="preserve">            "</w:t>
+            </w:r>
+            <w:proofErr w:type="spellStart"/>
+            <w:r>
+              <w:rPr>
+                <w:rFonts w:hint="eastAsia"/>
+              </w:rPr>
+              <w:t>good_imgurl</w:t>
+            </w:r>
+            <w:proofErr w:type="spellEnd"/>
+            <w:r>
+              <w:rPr>
+                <w:rFonts w:hint="eastAsia"/>
+              </w:rPr>
+              <w:t>": "http://static.wanlitong.com/app_series/wanlitong/application/images/20130816162246.jpg"</w:t>
             </w:r>
           </w:p>
           <w:p>
@@ -1012,20 +1293,15 @@
       <w:tblPr>
         <w:tblW w:w="5113" w:type="dxa"/>
         <w:tblBorders>
-          <w:top w:val="single" w:color="000000" w:sz="4" w:space="0"/>
-          <w:left w:val="single" w:color="000000" w:sz="4" w:space="0"/>
-          <w:bottom w:val="single" w:color="000000" w:sz="4" w:space="0"/>
-          <w:right w:val="single" w:color="000000" w:sz="4" w:space="0"/>
-          <w:insideH w:val="single" w:color="000000" w:sz="4" w:space="0"/>
-          <w:insideV w:val="single" w:color="000000" w:sz="4" w:space="0"/>
+          <w:top w:val="single" w:sz="4" w:space="0" w:color="000000"/>
+          <w:left w:val="single" w:sz="4" w:space="0" w:color="000000"/>
+          <w:bottom w:val="single" w:sz="4" w:space="0" w:color="000000"/>
+          <w:right w:val="single" w:sz="4" w:space="0" w:color="000000"/>
+          <w:insideH w:val="single" w:sz="4" w:space="0" w:color="000000"/>
+          <w:insideV w:val="single" w:sz="4" w:space="0" w:color="000000"/>
         </w:tblBorders>
         <w:tblLayout w:type="fixed"/>
-        <w:tblCellMar>
-          <w:top w:w="0" w:type="dxa"/>
-          <w:left w:w="108" w:type="dxa"/>
-          <w:bottom w:w="0" w:type="dxa"/>
-          <w:right w:w="108" w:type="dxa"/>
-        </w:tblCellMar>
+        <w:tblLook w:val="04A0"/>
       </w:tblPr>
       <w:tblGrid>
         <w:gridCol w:w="1704"/>
@@ -1037,21 +1313,24 @@
           <w:tcPr>
             <w:tcW w:w="5113" w:type="dxa"/>
             <w:gridSpan w:val="3"/>
-            <w:vAlign w:val="top"/>
-          </w:tcPr>
-          <w:p>
-            <w:pPr>
-              <w:rPr>
-                <w:rFonts w:hint="eastAsia" w:eastAsia="宋体"/>
-                <w:lang w:val="en-US" w:eastAsia="zh-CN"/>
-              </w:rPr>
-            </w:pPr>
-            <w:r>
-              <w:rPr>
-                <w:rFonts w:hint="eastAsia"/>
-                <w:lang w:val="en-US" w:eastAsia="zh-CN"/>
-              </w:rPr>
-              <w:t>JSON返回字段说明</w:t>
+          </w:tcPr>
+          <w:p>
+            <w:pPr>
+              <w:rPr>
+                <w:rFonts w:hint="eastAsia"/>
+              </w:rPr>
+            </w:pPr>
+            <w:r>
+              <w:rPr>
+                <w:rFonts w:hint="eastAsia"/>
+              </w:rPr>
+              <w:t>JSON</w:t>
+            </w:r>
+            <w:r>
+              <w:rPr>
+                <w:rFonts w:hint="eastAsia"/>
+              </w:rPr>
+              <w:t>返回字段说明</w:t>
             </w:r>
           </w:p>
         </w:tc>
@@ -1060,7 +1339,6 @@
         <w:tc>
           <w:tcPr>
             <w:tcW w:w="1704" w:type="dxa"/>
-            <w:vAlign w:val="top"/>
           </w:tcPr>
           <w:p>
             <w:pPr>
@@ -1079,7 +1357,6 @@
         <w:tc>
           <w:tcPr>
             <w:tcW w:w="1704" w:type="dxa"/>
-            <w:vAlign w:val="top"/>
           </w:tcPr>
           <w:p>
             <w:pPr>
@@ -1098,7 +1375,6 @@
         <w:tc>
           <w:tcPr>
             <w:tcW w:w="1705" w:type="dxa"/>
-            <w:vAlign w:val="top"/>
           </w:tcPr>
           <w:p>
             <w:pPr>
@@ -1119,7 +1395,6 @@
         <w:tc>
           <w:tcPr>
             <w:tcW w:w="1704" w:type="dxa"/>
-            <w:vAlign w:val="top"/>
           </w:tcPr>
           <w:p>
             <w:pPr>
@@ -1138,38 +1413,36 @@
         <w:tc>
           <w:tcPr>
             <w:tcW w:w="1704" w:type="dxa"/>
-            <w:vAlign w:val="top"/>
-          </w:tcPr>
-          <w:p>
-            <w:pPr>
-              <w:rPr>
-                <w:rFonts w:hint="eastAsia"/>
-              </w:rPr>
-            </w:pPr>
+          </w:tcPr>
+          <w:p>
+            <w:pPr>
+              <w:rPr>
+                <w:rFonts w:hint="eastAsia"/>
+              </w:rPr>
+            </w:pPr>
+            <w:proofErr w:type="spellStart"/>
             <w:r>
               <w:rPr>
                 <w:rFonts w:hint="eastAsia"/>
               </w:rPr>
               <w:t>good_name</w:t>
             </w:r>
+            <w:proofErr w:type="spellEnd"/>
           </w:p>
         </w:tc>
         <w:tc>
           <w:tcPr>
             <w:tcW w:w="1705" w:type="dxa"/>
-            <w:vAlign w:val="top"/>
-          </w:tcPr>
-          <w:p>
-            <w:pPr>
-              <w:rPr>
-                <w:rFonts w:hint="eastAsia" w:eastAsia="宋体"/>
-                <w:lang w:eastAsia="zh-CN"/>
-              </w:rPr>
-            </w:pPr>
-            <w:r>
-              <w:rPr>
-                <w:rFonts w:hint="eastAsia"/>
-                <w:lang w:eastAsia="zh-CN"/>
+          </w:tcPr>
+          <w:p>
+            <w:pPr>
+              <w:rPr>
+                <w:rFonts w:hint="eastAsia"/>
+              </w:rPr>
+            </w:pPr>
+            <w:r>
+              <w:rPr>
+                <w:rFonts w:hint="eastAsia"/>
               </w:rPr>
               <w:t>商品名称</w:t>
             </w:r>
@@ -1180,7 +1453,6 @@
         <w:tc>
           <w:tcPr>
             <w:tcW w:w="1704" w:type="dxa"/>
-            <w:vAlign w:val="top"/>
           </w:tcPr>
           <w:p>
             <w:pPr>
@@ -1199,38 +1471,36 @@
         <w:tc>
           <w:tcPr>
             <w:tcW w:w="1704" w:type="dxa"/>
-            <w:vAlign w:val="top"/>
-          </w:tcPr>
-          <w:p>
-            <w:pPr>
-              <w:rPr>
-                <w:rFonts w:hint="eastAsia"/>
-              </w:rPr>
-            </w:pPr>
+          </w:tcPr>
+          <w:p>
+            <w:pPr>
+              <w:rPr>
+                <w:rFonts w:hint="eastAsia"/>
+              </w:rPr>
+            </w:pPr>
+            <w:proofErr w:type="spellStart"/>
             <w:r>
               <w:rPr>
                 <w:rFonts w:hint="eastAsia"/>
               </w:rPr>
               <w:t>good_integral</w:t>
             </w:r>
+            <w:proofErr w:type="spellEnd"/>
           </w:p>
         </w:tc>
         <w:tc>
           <w:tcPr>
             <w:tcW w:w="1705" w:type="dxa"/>
-            <w:vAlign w:val="top"/>
-          </w:tcPr>
-          <w:p>
-            <w:pPr>
-              <w:rPr>
-                <w:rFonts w:hint="eastAsia" w:eastAsia="宋体"/>
-                <w:lang w:eastAsia="zh-CN"/>
-              </w:rPr>
-            </w:pPr>
-            <w:r>
-              <w:rPr>
-                <w:rFonts w:hint="eastAsia"/>
-                <w:lang w:eastAsia="zh-CN"/>
+          </w:tcPr>
+          <w:p>
+            <w:pPr>
+              <w:rPr>
+                <w:rFonts w:hint="eastAsia"/>
+              </w:rPr>
+            </w:pPr>
+            <w:r>
+              <w:rPr>
+                <w:rFonts w:hint="eastAsia"/>
               </w:rPr>
               <w:t>商品积分</w:t>
             </w:r>
@@ -1241,19 +1511,16 @@
         <w:tc>
           <w:tcPr>
             <w:tcW w:w="1704" w:type="dxa"/>
-            <w:vAlign w:val="top"/>
-          </w:tcPr>
-          <w:p>
-            <w:pPr>
-              <w:rPr>
-                <w:rFonts w:hint="eastAsia" w:eastAsia="宋体"/>
-                <w:lang w:val="en-US" w:eastAsia="zh-CN"/>
-              </w:rPr>
-            </w:pPr>
-            <w:r>
-              <w:rPr>
-                <w:rFonts w:hint="eastAsia"/>
-                <w:lang w:val="en-US" w:eastAsia="zh-CN"/>
+          </w:tcPr>
+          <w:p>
+            <w:pPr>
+              <w:rPr>
+                <w:rFonts w:hint="eastAsia"/>
+              </w:rPr>
+            </w:pPr>
+            <w:r>
+              <w:rPr>
+                <w:rFonts w:hint="eastAsia"/>
               </w:rPr>
               <w:t xml:space="preserve">String </w:t>
             </w:r>
@@ -1262,39 +1529,36 @@
         <w:tc>
           <w:tcPr>
             <w:tcW w:w="1704" w:type="dxa"/>
-            <w:vAlign w:val="top"/>
-          </w:tcPr>
-          <w:p>
-            <w:pPr>
-              <w:rPr>
-                <w:rFonts w:hint="eastAsia" w:eastAsia="宋体"/>
-                <w:lang w:val="en-US" w:eastAsia="zh-CN"/>
-              </w:rPr>
-            </w:pPr>
+          </w:tcPr>
+          <w:p>
+            <w:pPr>
+              <w:rPr>
+                <w:rFonts w:hint="eastAsia"/>
+              </w:rPr>
+            </w:pPr>
+            <w:proofErr w:type="spellStart"/>
             <w:r>
               <w:rPr>
                 <w:rFonts w:hint="eastAsia"/>
               </w:rPr>
               <w:t>good_no</w:t>
             </w:r>
+            <w:proofErr w:type="spellEnd"/>
           </w:p>
         </w:tc>
         <w:tc>
           <w:tcPr>
             <w:tcW w:w="1705" w:type="dxa"/>
-            <w:vAlign w:val="top"/>
-          </w:tcPr>
-          <w:p>
-            <w:pPr>
-              <w:rPr>
-                <w:rFonts w:hint="eastAsia" w:eastAsia="宋体"/>
-                <w:lang w:eastAsia="zh-CN"/>
-              </w:rPr>
-            </w:pPr>
-            <w:r>
-              <w:rPr>
-                <w:rFonts w:hint="eastAsia"/>
-                <w:lang w:eastAsia="zh-CN"/>
+          </w:tcPr>
+          <w:p>
+            <w:pPr>
+              <w:rPr>
+                <w:rFonts w:hint="eastAsia"/>
+              </w:rPr>
+            </w:pPr>
+            <w:r>
+              <w:rPr>
+                <w:rFonts w:hint="eastAsia"/>
               </w:rPr>
               <w:t>商品编号</w:t>
             </w:r>
@@ -1314,7 +1578,7 @@
     <w:sectPr>
       <w:pgSz w:w="11906" w:h="16838"/>
       <w:pgMar w:top="1440" w:right="1800" w:bottom="1440" w:left="1800" w:header="851" w:footer="992" w:gutter="0"/>
-      <w:cols w:space="720" w:num="1"/>
+      <w:cols w:space="720"/>
       <w:docGrid w:type="lines" w:linePitch="312"/>
     </w:sectPr>
   </w:body>
@@ -1322,34 +1586,175 @@
 </file>
 
 <file path=word/styles.xml><?xml version="1.0" encoding="utf-8"?>
-<w:styles xmlns:mc="http://schemas.openxmlformats.org/markup-compatibility/2006" xmlns:o="urn:schemas-microsoft-com:office:office" xmlns:r="http://schemas.openxmlformats.org/officeDocument/2006/relationships" xmlns:m="http://schemas.openxmlformats.org/officeDocument/2006/math" xmlns:v="urn:schemas-microsoft-com:vml" xmlns:w="http://schemas.openxmlformats.org/wordprocessingml/2006/main" xmlns:w14="http://schemas.microsoft.com/office/word/2010/wordml" xmlns:w10="urn:schemas-microsoft-com:office:word" xmlns:sl="http://schemas.openxmlformats.org/schemaLibrary/2006/main" mc:Ignorable="w14">
+<w:styles xmlns:r="http://schemas.openxmlformats.org/officeDocument/2006/relationships" xmlns:w="http://schemas.openxmlformats.org/wordprocessingml/2006/main">
   <w:docDefaults>
     <w:rPrDefault>
       <w:rPr>
-        <w:rFonts w:ascii="Times New Roman" w:hAnsi="Times New Roman" w:eastAsia="宋体" w:cs="Times New Roman"/>
+        <w:rFonts w:ascii="Times New Roman" w:eastAsia="宋体" w:hAnsi="Times New Roman" w:cs="Times New Roman"/>
         <w:lang w:val="en-US" w:eastAsia="zh-CN" w:bidi="ar-SA"/>
       </w:rPr>
     </w:rPrDefault>
+    <w:pPrDefault/>
   </w:docDefaults>
-  <w:style w:type="paragraph" w:default="1" w:styleId="1">
+  <w:latentStyles w:defLockedState="0" w:defUIPriority="99" w:defSemiHidden="1" w:defUnhideWhenUsed="1" w:defQFormat="0" w:count="267">
+    <w:lsdException w:name="Normal" w:semiHidden="0" w:uiPriority="0" w:unhideWhenUsed="0" w:qFormat="1"/>
+    <w:lsdException w:name="heading 1" w:semiHidden="0" w:uiPriority="9" w:unhideWhenUsed="0" w:qFormat="1"/>
+    <w:lsdException w:name="heading 2" w:uiPriority="9" w:qFormat="1"/>
+    <w:lsdException w:name="heading 3" w:uiPriority="9" w:qFormat="1"/>
+    <w:lsdException w:name="heading 4" w:uiPriority="9" w:qFormat="1"/>
+    <w:lsdException w:name="heading 5" w:uiPriority="9" w:qFormat="1"/>
+    <w:lsdException w:name="heading 6" w:uiPriority="9" w:qFormat="1"/>
+    <w:lsdException w:name="heading 7" w:uiPriority="9" w:qFormat="1"/>
+    <w:lsdException w:name="heading 8" w:uiPriority="9" w:qFormat="1"/>
+    <w:lsdException w:name="heading 9" w:uiPriority="9" w:qFormat="1"/>
+    <w:lsdException w:name="toc 1" w:uiPriority="39"/>
+    <w:lsdException w:name="toc 2" w:uiPriority="39"/>
+    <w:lsdException w:name="toc 3" w:uiPriority="39"/>
+    <w:lsdException w:name="toc 4" w:uiPriority="39"/>
+    <w:lsdException w:name="toc 5" w:uiPriority="39"/>
+    <w:lsdException w:name="toc 6" w:uiPriority="39"/>
+    <w:lsdException w:name="toc 7" w:uiPriority="39"/>
+    <w:lsdException w:name="toc 8" w:uiPriority="39"/>
+    <w:lsdException w:name="toc 9" w:uiPriority="39"/>
+    <w:lsdException w:name="caption" w:uiPriority="35" w:qFormat="1"/>
+    <w:lsdException w:name="Title" w:semiHidden="0" w:uiPriority="10" w:unhideWhenUsed="0" w:qFormat="1"/>
+    <w:lsdException w:name="Default Paragraph Font" w:uiPriority="1"/>
+    <w:lsdException w:name="Subtitle" w:semiHidden="0" w:uiPriority="11" w:unhideWhenUsed="0" w:qFormat="1"/>
+    <w:lsdException w:name="Strong" w:semiHidden="0" w:uiPriority="22" w:unhideWhenUsed="0" w:qFormat="1"/>
+    <w:lsdException w:name="Emphasis" w:semiHidden="0" w:uiPriority="20" w:unhideWhenUsed="0" w:qFormat="1"/>
+    <w:lsdException w:name="Table Grid" w:semiHidden="0" w:uiPriority="59" w:unhideWhenUsed="0"/>
+    <w:lsdException w:name="Placeholder Text" w:unhideWhenUsed="0"/>
+    <w:lsdException w:name="No Spacing" w:semiHidden="0" w:uiPriority="1" w:unhideWhenUsed="0" w:qFormat="1"/>
+    <w:lsdException w:name="Light Shading" w:semiHidden="0" w:uiPriority="60" w:unhideWhenUsed="0"/>
+    <w:lsdException w:name="Light List" w:semiHidden="0" w:uiPriority="61" w:unhideWhenUsed="0"/>
+    <w:lsdException w:name="Light Grid" w:semiHidden="0" w:uiPriority="62" w:unhideWhenUsed="0"/>
+    <w:lsdException w:name="Medium Shading 1" w:semiHidden="0" w:uiPriority="63" w:unhideWhenUsed="0"/>
+    <w:lsdException w:name="Medium Shading 2" w:semiHidden="0" w:uiPriority="64" w:unhideWhenUsed="0"/>
+    <w:lsdException w:name="Medium List 1" w:semiHidden="0" w:uiPriority="65" w:unhideWhenUsed="0"/>
+    <w:lsdException w:name="Medium List 2" w:semiHidden="0" w:uiPriority="66" w:unhideWhenUsed="0"/>
+    <w:lsdException w:name="Medium Grid 1" w:semiHidden="0" w:uiPriority="67" w:unhideWhenUsed="0"/>
+    <w:lsdException w:name="Medium Grid 2" w:semiHidden="0" w:uiPriority="68" w:unhideWhenUsed="0"/>
+    <w:lsdException w:name="Medium Grid 3" w:semiHidden="0" w:uiPriority="69" w:unhideWhenUsed="0"/>
+    <w:lsdException w:name="Dark List" w:semiHidden="0" w:uiPriority="70" w:unhideWhenUsed="0"/>
+    <w:lsdException w:name="Colorful Shading" w:semiHidden="0" w:uiPriority="71" w:unhideWhenUsed="0"/>
+    <w:lsdException w:name="Colorful List" w:semiHidden="0" w:uiPriority="72" w:unhideWhenUsed="0"/>
+    <w:lsdException w:name="Colorful Grid" w:semiHidden="0" w:uiPriority="73" w:unhideWhenUsed="0"/>
+    <w:lsdException w:name="Light Shading Accent 1" w:semiHidden="0" w:uiPriority="60" w:unhideWhenUsed="0"/>
+    <w:lsdException w:name="Light List Accent 1" w:semiHidden="0" w:uiPriority="61" w:unhideWhenUsed="0"/>
+    <w:lsdException w:name="Light Grid Accent 1" w:semiHidden="0" w:uiPriority="62" w:unhideWhenUsed="0"/>
+    <w:lsdException w:name="Medium Shading 1 Accent 1" w:semiHidden="0" w:uiPriority="63" w:unhideWhenUsed="0"/>
+    <w:lsdException w:name="Medium Shading 2 Accent 1" w:semiHidden="0" w:uiPriority="64" w:unhideWhenUsed="0"/>
+    <w:lsdException w:name="Medium List 1 Accent 1" w:semiHidden="0" w:uiPriority="65" w:unhideWhenUsed="0"/>
+    <w:lsdException w:name="Revision" w:unhideWhenUsed="0"/>
+    <w:lsdException w:name="List Paragraph" w:semiHidden="0" w:uiPriority="34" w:unhideWhenUsed="0" w:qFormat="1"/>
+    <w:lsdException w:name="Quote" w:semiHidden="0" w:uiPriority="29" w:unhideWhenUsed="0" w:qFormat="1"/>
+    <w:lsdException w:name="Intense Quote" w:semiHidden="0" w:uiPriority="30" w:unhideWhenUsed="0" w:qFormat="1"/>
+    <w:lsdException w:name="Medium List 2 Accent 1" w:semiHidden="0" w:uiPriority="66" w:unhideWhenUsed="0"/>
+    <w:lsdException w:name="Medium Grid 1 Accent 1" w:semiHidden="0" w:uiPriority="67" w:unhideWhenUsed="0"/>
+    <w:lsdException w:name="Medium Grid 2 Accent 1" w:semiHidden="0" w:uiPriority="68" w:unhideWhenUsed="0"/>
+    <w:lsdException w:name="Medium Grid 3 Accent 1" w:semiHidden="0" w:uiPriority="69" w:unhideWhenUsed="0"/>
+    <w:lsdException w:name="Dark List Accent 1" w:semiHidden="0" w:uiPriority="70" w:unhideWhenUsed="0"/>
+    <w:lsdException w:name="Colorful Shading Accent 1" w:semiHidden="0" w:uiPriority="71" w:unhideWhenUsed="0"/>
+    <w:lsdException w:name="Colorful List Accent 1" w:semiHidden="0" w:uiPriority="72" w:unhideWhenUsed="0"/>
+    <w:lsdException w:name="Colorful Grid Accent 1" w:semiHidden="0" w:uiPriority="73" w:unhideWhenUsed="0"/>
+    <w:lsdException w:name="Light Shading Accent 2" w:semiHidden="0" w:uiPriority="60" w:unhideWhenUsed="0"/>
+    <w:lsdException w:name="Light List Accent 2" w:semiHidden="0" w:uiPriority="61" w:unhideWhenUsed="0"/>
+    <w:lsdException w:name="Light Grid Accent 2" w:semiHidden="0" w:uiPriority="62" w:unhideWhenUsed="0"/>
+    <w:lsdException w:name="Medium Shading 1 Accent 2" w:semiHidden="0" w:uiPriority="63" w:unhideWhenUsed="0"/>
+    <w:lsdException w:name="Medium Shading 2 Accent 2" w:semiHidden="0" w:uiPriority="64" w:unhideWhenUsed="0"/>
+    <w:lsdException w:name="Medium List 1 Accent 2" w:semiHidden="0" w:uiPriority="65" w:unhideWhenUsed="0"/>
+    <w:lsdException w:name="Medium List 2 Accent 2" w:semiHidden="0" w:uiPriority="66" w:unhideWhenUsed="0"/>
+    <w:lsdException w:name="Medium Grid 1 Accent 2" w:semiHidden="0" w:uiPriority="67" w:unhideWhenUsed="0"/>
+    <w:lsdException w:name="Medium Grid 2 Accent 2" w:semiHidden="0" w:uiPriority="68" w:unhideWhenUsed="0"/>
+    <w:lsdException w:name="Medium Grid 3 Accent 2" w:semiHidden="0" w:uiPriority="69" w:unhideWhenUsed="0"/>
+    <w:lsdException w:name="Dark List Accent 2" w:semiHidden="0" w:uiPriority="70" w:unhideWhenUsed="0"/>
+    <w:lsdException w:name="Colorful Shading Accent 2" w:semiHidden="0" w:uiPriority="71" w:unhideWhenUsed="0"/>
+    <w:lsdException w:name="Colorful List Accent 2" w:semiHidden="0" w:uiPriority="72" w:unhideWhenUsed="0"/>
+    <w:lsdException w:name="Colorful Grid Accent 2" w:semiHidden="0" w:uiPriority="73" w:unhideWhenUsed="0"/>
+    <w:lsdException w:name="Light Shading Accent 3" w:semiHidden="0" w:uiPriority="60" w:unhideWhenUsed="0"/>
+    <w:lsdException w:name="Light List Accent 3" w:semiHidden="0" w:uiPriority="61" w:unhideWhenUsed="0"/>
+    <w:lsdException w:name="Light Grid Accent 3" w:semiHidden="0" w:uiPriority="62" w:unhideWhenUsed="0"/>
+    <w:lsdException w:name="Medium Shading 1 Accent 3" w:semiHidden="0" w:uiPriority="63" w:unhideWhenUsed="0"/>
+    <w:lsdException w:name="Medium Shading 2 Accent 3" w:semiHidden="0" w:uiPriority="64" w:unhideWhenUsed="0"/>
+    <w:lsdException w:name="Medium List 1 Accent 3" w:semiHidden="0" w:uiPriority="65" w:unhideWhenUsed="0"/>
+    <w:lsdException w:name="Medium List 2 Accent 3" w:semiHidden="0" w:uiPriority="66" w:unhideWhenUsed="0"/>
+    <w:lsdException w:name="Medium Grid 1 Accent 3" w:semiHidden="0" w:uiPriority="67" w:unhideWhenUsed="0"/>
+    <w:lsdException w:name="Medium Grid 2 Accent 3" w:semiHidden="0" w:uiPriority="68" w:unhideWhenUsed="0"/>
+    <w:lsdException w:name="Medium Grid 3 Accent 3" w:semiHidden="0" w:uiPriority="69" w:unhideWhenUsed="0"/>
+    <w:lsdException w:name="Dark List Accent 3" w:semiHidden="0" w:uiPriority="70" w:unhideWhenUsed="0"/>
+    <w:lsdException w:name="Colorful Shading Accent 3" w:semiHidden="0" w:uiPriority="71" w:unhideWhenUsed="0"/>
+    <w:lsdException w:name="Colorful List Accent 3" w:semiHidden="0" w:uiPriority="72" w:unhideWhenUsed="0"/>
+    <w:lsdException w:name="Colorful Grid Accent 3" w:semiHidden="0" w:uiPriority="73" w:unhideWhenUsed="0"/>
+    <w:lsdException w:name="Light Shading Accent 4" w:semiHidden="0" w:uiPriority="60" w:unhideWhenUsed="0"/>
+    <w:lsdException w:name="Light List Accent 4" w:semiHidden="0" w:uiPriority="61" w:unhideWhenUsed="0"/>
+    <w:lsdException w:name="Light Grid Accent 4" w:semiHidden="0" w:uiPriority="62" w:unhideWhenUsed="0"/>
+    <w:lsdException w:name="Medium Shading 1 Accent 4" w:semiHidden="0" w:uiPriority="63" w:unhideWhenUsed="0"/>
+    <w:lsdException w:name="Medium Shading 2 Accent 4" w:semiHidden="0" w:uiPriority="64" w:unhideWhenUsed="0"/>
+    <w:lsdException w:name="Medium List 1 Accent 4" w:semiHidden="0" w:uiPriority="65" w:unhideWhenUsed="0"/>
+    <w:lsdException w:name="Medium List 2 Accent 4" w:semiHidden="0" w:uiPriority="66" w:unhideWhenUsed="0"/>
+    <w:lsdException w:name="Medium Grid 1 Accent 4" w:semiHidden="0" w:uiPriority="67" w:unhideWhenUsed="0"/>
+    <w:lsdException w:name="Medium Grid 2 Accent 4" w:semiHidden="0" w:uiPriority="68" w:unhideWhenUsed="0"/>
+    <w:lsdException w:name="Medium Grid 3 Accent 4" w:semiHidden="0" w:uiPriority="69" w:unhideWhenUsed="0"/>
+    <w:lsdException w:name="Dark List Accent 4" w:semiHidden="0" w:uiPriority="70" w:unhideWhenUsed="0"/>
+    <w:lsdException w:name="Colorful Shading Accent 4" w:semiHidden="0" w:uiPriority="71" w:unhideWhenUsed="0"/>
+    <w:lsdException w:name="Colorful List Accent 4" w:semiHidden="0" w:uiPriority="72" w:unhideWhenUsed="0"/>
+    <w:lsdException w:name="Colorful Grid Accent 4" w:semiHidden="0" w:uiPriority="73" w:unhideWhenUsed="0"/>
+    <w:lsdException w:name="Light Shading Accent 5" w:semiHidden="0" w:uiPriority="60" w:unhideWhenUsed="0"/>
+    <w:lsdException w:name="Light List Accent 5" w:semiHidden="0" w:uiPriority="61" w:unhideWhenUsed="0"/>
+    <w:lsdException w:name="Light Grid Accent 5" w:semiHidden="0" w:uiPriority="62" w:unhideWhenUsed="0"/>
+    <w:lsdException w:name="Medium Shading 1 Accent 5" w:semiHidden="0" w:uiPriority="63" w:unhideWhenUsed="0"/>
+    <w:lsdException w:name="Medium Shading 2 Accent 5" w:semiHidden="0" w:uiPriority="64" w:unhideWhenUsed="0"/>
+    <w:lsdException w:name="Medium List 1 Accent 5" w:semiHidden="0" w:uiPriority="65" w:unhideWhenUsed="0"/>
+    <w:lsdException w:name="Medium List 2 Accent 5" w:semiHidden="0" w:uiPriority="66" w:unhideWhenUsed="0"/>
+    <w:lsdException w:name="Medium Grid 1 Accent 5" w:semiHidden="0" w:uiPriority="67" w:unhideWhenUsed="0"/>
+    <w:lsdException w:name="Medium Grid 2 Accent 5" w:semiHidden="0" w:uiPriority="68" w:unhideWhenUsed="0"/>
+    <w:lsdException w:name="Medium Grid 3 Accent 5" w:semiHidden="0" w:uiPriority="69" w:unhideWhenUsed="0"/>
+    <w:lsdException w:name="Dark List Accent 5" w:semiHidden="0" w:uiPriority="70" w:unhideWhenUsed="0"/>
+    <w:lsdException w:name="Colorful Shading Accent 5" w:semiHidden="0" w:uiPriority="71" w:unhideWhenUsed="0"/>
+    <w:lsdException w:name="Colorful List Accent 5" w:semiHidden="0" w:uiPriority="72" w:unhideWhenUsed="0"/>
+    <w:lsdException w:name="Colorful Grid Accent 5" w:semiHidden="0" w:uiPriority="73" w:unhideWhenUsed="0"/>
+    <w:lsdException w:name="Light Shading Accent 6" w:semiHidden="0" w:uiPriority="60" w:unhideWhenUsed="0"/>
+    <w:lsdException w:name="Light List Accent 6" w:semiHidden="0" w:uiPriority="61" w:unhideWhenUsed="0"/>
+    <w:lsdException w:name="Light Grid Accent 6" w:semiHidden="0" w:uiPriority="62" w:unhideWhenUsed="0"/>
+    <w:lsdException w:name="Medium Shading 1 Accent 6" w:semiHidden="0" w:uiPriority="63" w:unhideWhenUsed="0"/>
+    <w:lsdException w:name="Medium Shading 2 Accent 6" w:semiHidden="0" w:uiPriority="64" w:unhideWhenUsed="0"/>
+    <w:lsdException w:name="Medium List 1 Accent 6" w:semiHidden="0" w:uiPriority="65" w:unhideWhenUsed="0"/>
+    <w:lsdException w:name="Medium List 2 Accent 6" w:semiHidden="0" w:uiPriority="66" w:unhideWhenUsed="0"/>
+    <w:lsdException w:name="Medium Grid 1 Accent 6" w:semiHidden="0" w:uiPriority="67" w:unhideWhenUsed="0"/>
+    <w:lsdException w:name="Medium Grid 2 Accent 6" w:semiHidden="0" w:uiPriority="68" w:unhideWhenUsed="0"/>
+    <w:lsdException w:name="Medium Grid 3 Accent 6" w:semiHidden="0" w:uiPriority="69" w:unhideWhenUsed="0"/>
+    <w:lsdException w:name="Dark List Accent 6" w:semiHidden="0" w:uiPriority="70" w:unhideWhenUsed="0"/>
+    <w:lsdException w:name="Colorful Shading Accent 6" w:semiHidden="0" w:uiPriority="71" w:unhideWhenUsed="0"/>
+    <w:lsdException w:name="Colorful List Accent 6" w:semiHidden="0" w:uiPriority="72" w:unhideWhenUsed="0"/>
+    <w:lsdException w:name="Colorful Grid Accent 6" w:semiHidden="0" w:uiPriority="73" w:unhideWhenUsed="0"/>
+    <w:lsdException w:name="Subtle Emphasis" w:semiHidden="0" w:uiPriority="19" w:unhideWhenUsed="0" w:qFormat="1"/>
+    <w:lsdException w:name="Intense Emphasis" w:semiHidden="0" w:uiPriority="21" w:unhideWhenUsed="0" w:qFormat="1"/>
+    <w:lsdException w:name="Subtle Reference" w:semiHidden="0" w:uiPriority="31" w:unhideWhenUsed="0" w:qFormat="1"/>
+    <w:lsdException w:name="Intense Reference" w:semiHidden="0" w:uiPriority="32" w:unhideWhenUsed="0" w:qFormat="1"/>
+    <w:lsdException w:name="Book Title" w:semiHidden="0" w:uiPriority="33" w:unhideWhenUsed="0" w:qFormat="1"/>
+    <w:lsdException w:name="Bibliography" w:uiPriority="37"/>
+    <w:lsdException w:name="TOC Heading" w:uiPriority="39" w:qFormat="1"/>
+  </w:latentStyles>
+  <w:style w:type="paragraph" w:default="1" w:styleId="a">
     <w:name w:val="Normal"/>
+    <w:rsid w:val="00C81120"/>
     <w:pPr>
       <w:widowControl w:val="0"/>
       <w:jc w:val="both"/>
     </w:pPr>
     <w:rPr>
-      <w:rFonts w:ascii="Calibri" w:hAnsi="Calibri" w:eastAsia="宋体" w:cs="Times New Roman"/>
+      <w:rFonts w:ascii="Calibri" w:hAnsi="Calibri"/>
       <w:kern w:val="2"/>
       <w:sz w:val="21"/>
       <w:szCs w:val="22"/>
-      <w:lang w:val="en-US" w:eastAsia="zh-CN" w:bidi="ar-SA"/>
     </w:rPr>
   </w:style>
-  <w:style w:type="paragraph" w:styleId="2">
+  <w:style w:type="paragraph" w:styleId="1">
     <w:name w:val="heading 1"/>
-    <w:basedOn w:val="1"/>
-    <w:next w:val="1"/>
-    <w:link w:val="3"/>
+    <w:basedOn w:val="a"/>
+    <w:next w:val="a"/>
+    <w:link w:val="1Char"/>
+    <w:rsid w:val="00C81120"/>
     <w:pPr>
       <w:keepNext/>
       <w:keepLines/>
@@ -1364,14 +1769,40 @@
       <w:szCs w:val="44"/>
     </w:rPr>
   </w:style>
-  <w:style w:type="character" w:default="1" w:styleId="4">
+  <w:style w:type="character" w:default="1" w:styleId="a0">
     <w:name w:val="Default Paragraph Font"/>
+    <w:uiPriority w:val="1"/>
+    <w:semiHidden/>
+    <w:unhideWhenUsed/>
   </w:style>
-  <w:style w:type="character" w:customStyle="1" w:styleId="3">
+  <w:style w:type="table" w:default="1" w:styleId="a1">
+    <w:name w:val="Normal Table"/>
+    <w:uiPriority w:val="99"/>
+    <w:semiHidden/>
+    <w:unhideWhenUsed/>
+    <w:qFormat/>
+    <w:tblPr>
+      <w:tblInd w:w="0" w:type="dxa"/>
+      <w:tblCellMar>
+        <w:top w:w="0" w:type="dxa"/>
+        <w:left w:w="108" w:type="dxa"/>
+        <w:bottom w:w="0" w:type="dxa"/>
+        <w:right w:w="108" w:type="dxa"/>
+      </w:tblCellMar>
+    </w:tblPr>
+  </w:style>
+  <w:style w:type="numbering" w:default="1" w:styleId="a2">
+    <w:name w:val="No List"/>
+    <w:uiPriority w:val="99"/>
+    <w:semiHidden/>
+    <w:unhideWhenUsed/>
+  </w:style>
+  <w:style w:type="character" w:customStyle="1" w:styleId="1Char">
     <w:name w:val="标题 1 Char"/>
-    <w:basedOn w:val="4"/>
-    <w:link w:val="2"/>
+    <w:basedOn w:val="a0"/>
+    <w:link w:val="1"/>
     <w:semiHidden/>
+    <w:rsid w:val="00C81120"/>
     <w:rPr>
       <w:b/>
       <w:bCs/>
@@ -1391,7 +1822,7 @@
         <a:sysClr val="windowText" lastClr="000000"/>
       </a:dk1>
       <a:lt1>
-        <a:sysClr val="window" lastClr="FFFFFF"/>
+        <a:sysClr val="window" lastClr="CCE8CF"/>
       </a:lt1>
       <a:dk2>
         <a:srgbClr val="1F497D"/>

</xml_diff>

<commit_message>
add a column good_cash
</commit_message>
<xml_diff>
--- a/API.docx
+++ b/API.docx
@@ -262,7 +262,7 @@
     </w:p>
     <w:tbl>
       <w:tblPr>
-        <w:tblW w:w="7246" w:type="dxa"/>
+        <w:tblW w:w="8472" w:type="dxa"/>
         <w:tblBorders>
           <w:top w:val="single" w:sz="4" w:space="0" w:color="000000"/>
           <w:left w:val="single" w:sz="4" w:space="0" w:color="000000"/>
@@ -278,12 +278,12 @@
         <w:gridCol w:w="1095"/>
         <w:gridCol w:w="1725"/>
         <w:gridCol w:w="1114"/>
-        <w:gridCol w:w="3312"/>
+        <w:gridCol w:w="4538"/>
       </w:tblGrid>
       <w:tr>
         <w:tc>
           <w:tcPr>
-            <w:tcW w:w="7246" w:type="dxa"/>
+            <w:tcW w:w="8472" w:type="dxa"/>
             <w:gridSpan w:val="4"/>
           </w:tcPr>
           <w:p>
@@ -358,7 +358,7 @@
         </w:tc>
         <w:tc>
           <w:tcPr>
-            <w:tcW w:w="3312" w:type="dxa"/>
+            <w:tcW w:w="4538" w:type="dxa"/>
           </w:tcPr>
           <w:p>
             <w:pPr>
@@ -432,7 +432,7 @@
         </w:tc>
         <w:tc>
           <w:tcPr>
-            <w:tcW w:w="3312" w:type="dxa"/>
+            <w:tcW w:w="4538" w:type="dxa"/>
           </w:tcPr>
           <w:p>
             <w:pPr>
@@ -506,7 +506,7 @@
         </w:tc>
         <w:tc>
           <w:tcPr>
-            <w:tcW w:w="3312" w:type="dxa"/>
+            <w:tcW w:w="4538" w:type="dxa"/>
           </w:tcPr>
           <w:p>
             <w:pPr>
@@ -552,14 +552,12 @@
                 <w:rFonts w:hint="eastAsia"/>
               </w:rPr>
             </w:pPr>
-            <w:proofErr w:type="spellStart"/>
             <w:r>
               <w:rPr>
                 <w:rFonts w:hint="eastAsia"/>
               </w:rPr>
               <w:t>good_typeid</w:t>
             </w:r>
-            <w:proofErr w:type="spellEnd"/>
           </w:p>
         </w:tc>
         <w:tc>
@@ -582,7 +580,7 @@
         </w:tc>
         <w:tc>
           <w:tcPr>
-            <w:tcW w:w="3312" w:type="dxa"/>
+            <w:tcW w:w="4538" w:type="dxa"/>
           </w:tcPr>
           <w:p>
             <w:pPr>
@@ -636,7 +634,238 @@
               <w:rPr>
                 <w:rFonts w:hint="eastAsia"/>
               </w:rPr>
+              <w:t xml:space="preserve"> 4:</w:t>
+            </w:r>
+            <w:r>
+              <w:rPr>
+                <w:rFonts w:hint="eastAsia"/>
+              </w:rPr>
+              <w:t>招行</w:t>
+            </w:r>
+            <w:r>
+              <w:rPr>
+                <w:rFonts w:hint="eastAsia"/>
+              </w:rPr>
               <w:t>)</w:t>
+            </w:r>
+          </w:p>
+        </w:tc>
+      </w:tr>
+      <w:tr>
+        <w:tc>
+          <w:tcPr>
+            <w:tcW w:w="1095" w:type="dxa"/>
+          </w:tcPr>
+          <w:p>
+            <w:pPr>
+              <w:rPr>
+                <w:rFonts w:hint="eastAsia"/>
+              </w:rPr>
+            </w:pPr>
+            <w:r>
+              <w:rPr>
+                <w:rFonts w:hint="eastAsia"/>
+              </w:rPr>
+              <w:t>String</w:t>
+            </w:r>
+          </w:p>
+        </w:tc>
+        <w:tc>
+          <w:tcPr>
+            <w:tcW w:w="1725" w:type="dxa"/>
+          </w:tcPr>
+          <w:p>
+            <w:pPr>
+              <w:rPr>
+                <w:rFonts w:hint="eastAsia"/>
+              </w:rPr>
+            </w:pPr>
+            <w:r>
+              <w:rPr>
+                <w:rFonts w:hint="eastAsia"/>
+              </w:rPr>
+              <w:t>low_integral</w:t>
+            </w:r>
+          </w:p>
+        </w:tc>
+        <w:tc>
+          <w:tcPr>
+            <w:tcW w:w="1114" w:type="dxa"/>
+          </w:tcPr>
+          <w:p>
+            <w:pPr>
+              <w:rPr>
+                <w:rFonts w:hint="eastAsia"/>
+              </w:rPr>
+            </w:pPr>
+            <w:r>
+              <w:rPr>
+                <w:rFonts w:hint="eastAsia"/>
+              </w:rPr>
+              <w:t>否</w:t>
+            </w:r>
+          </w:p>
+        </w:tc>
+        <w:tc>
+          <w:tcPr>
+            <w:tcW w:w="4538" w:type="dxa"/>
+          </w:tcPr>
+          <w:p>
+            <w:pPr>
+              <w:rPr>
+                <w:rFonts w:hint="eastAsia"/>
+              </w:rPr>
+            </w:pPr>
+            <w:r>
+              <w:rPr>
+                <w:rFonts w:hint="eastAsia"/>
+              </w:rPr>
+              <w:t>最低积分</w:t>
+            </w:r>
+          </w:p>
+        </w:tc>
+      </w:tr>
+      <w:tr>
+        <w:tc>
+          <w:tcPr>
+            <w:tcW w:w="1095" w:type="dxa"/>
+          </w:tcPr>
+          <w:p>
+            <w:pPr>
+              <w:rPr>
+                <w:rFonts w:hint="eastAsia"/>
+              </w:rPr>
+            </w:pPr>
+            <w:r>
+              <w:rPr>
+                <w:rFonts w:hint="eastAsia"/>
+              </w:rPr>
+              <w:t>String</w:t>
+            </w:r>
+          </w:p>
+        </w:tc>
+        <w:tc>
+          <w:tcPr>
+            <w:tcW w:w="1725" w:type="dxa"/>
+          </w:tcPr>
+          <w:p>
+            <w:pPr>
+              <w:rPr>
+                <w:rFonts w:hint="eastAsia"/>
+              </w:rPr>
+            </w:pPr>
+            <w:r>
+              <w:rPr>
+                <w:rFonts w:hint="eastAsia"/>
+              </w:rPr>
+              <w:t>high_integral</w:t>
+            </w:r>
+          </w:p>
+        </w:tc>
+        <w:tc>
+          <w:tcPr>
+            <w:tcW w:w="1114" w:type="dxa"/>
+          </w:tcPr>
+          <w:p>
+            <w:pPr>
+              <w:rPr>
+                <w:rFonts w:hint="eastAsia"/>
+              </w:rPr>
+            </w:pPr>
+            <w:r>
+              <w:rPr>
+                <w:rFonts w:hint="eastAsia"/>
+              </w:rPr>
+              <w:t>否</w:t>
+            </w:r>
+          </w:p>
+        </w:tc>
+        <w:tc>
+          <w:tcPr>
+            <w:tcW w:w="4538" w:type="dxa"/>
+          </w:tcPr>
+          <w:p>
+            <w:pPr>
+              <w:rPr>
+                <w:rFonts w:hint="eastAsia"/>
+              </w:rPr>
+            </w:pPr>
+            <w:r>
+              <w:rPr>
+                <w:rFonts w:hint="eastAsia"/>
+              </w:rPr>
+              <w:t>最高积分</w:t>
+            </w:r>
+          </w:p>
+        </w:tc>
+      </w:tr>
+      <w:tr>
+        <w:tc>
+          <w:tcPr>
+            <w:tcW w:w="1095" w:type="dxa"/>
+          </w:tcPr>
+          <w:p>
+            <w:pPr>
+              <w:rPr>
+                <w:rFonts w:hint="eastAsia"/>
+              </w:rPr>
+            </w:pPr>
+            <w:r>
+              <w:rPr>
+                <w:rFonts w:hint="eastAsia"/>
+              </w:rPr>
+              <w:t>String</w:t>
+            </w:r>
+          </w:p>
+        </w:tc>
+        <w:tc>
+          <w:tcPr>
+            <w:tcW w:w="1725" w:type="dxa"/>
+          </w:tcPr>
+          <w:p>
+            <w:pPr>
+              <w:rPr>
+                <w:rFonts w:hint="eastAsia"/>
+              </w:rPr>
+            </w:pPr>
+            <w:r>
+              <w:t>good_name</w:t>
+            </w:r>
+          </w:p>
+        </w:tc>
+        <w:tc>
+          <w:tcPr>
+            <w:tcW w:w="1114" w:type="dxa"/>
+          </w:tcPr>
+          <w:p>
+            <w:pPr>
+              <w:rPr>
+                <w:rFonts w:hint="eastAsia"/>
+              </w:rPr>
+            </w:pPr>
+            <w:r>
+              <w:rPr>
+                <w:rFonts w:hint="eastAsia"/>
+              </w:rPr>
+              <w:t>否</w:t>
+            </w:r>
+          </w:p>
+        </w:tc>
+        <w:tc>
+          <w:tcPr>
+            <w:tcW w:w="4538" w:type="dxa"/>
+          </w:tcPr>
+          <w:p>
+            <w:pPr>
+              <w:rPr>
+                <w:rFonts w:hint="eastAsia"/>
+              </w:rPr>
+            </w:pPr>
+            <w:r>
+              <w:rPr>
+                <w:rFonts w:hint="eastAsia"/>
+              </w:rPr>
+              <w:t>商品名称</w:t>
             </w:r>
           </w:p>
         </w:tc>
@@ -713,13 +942,7 @@
               <w:rPr>
                 <w:rFonts w:hint="eastAsia"/>
               </w:rPr>
-              <w:t>http://ftp134156.host184.web522.com</w:t>
-            </w:r>
-            <w:r>
-              <w:rPr>
-                <w:rFonts w:hint="eastAsia"/>
-              </w:rPr>
-              <w:t>?page=1&amp;count=3&amp;good_typeid=1</w:t>
+              <w:t>http://ftp134156.host184.web522.com?page=1&amp;count=3&amp;good_typeid=1</w:t>
             </w:r>
           </w:p>
         </w:tc>
@@ -781,21 +1004,7 @@
               <w:rPr>
                 <w:rFonts w:hint="eastAsia"/>
               </w:rPr>
-              <w:t xml:space="preserve">            "</w:t>
-            </w:r>
-            <w:proofErr w:type="spellStart"/>
-            <w:r>
-              <w:rPr>
-                <w:rFonts w:hint="eastAsia"/>
-              </w:rPr>
-              <w:t>good_name</w:t>
-            </w:r>
-            <w:proofErr w:type="spellEnd"/>
-            <w:r>
-              <w:rPr>
-                <w:rFonts w:hint="eastAsia"/>
-              </w:rPr>
-              <w:t>": "</w:t>
+              <w:t xml:space="preserve">            "good_name": "</w:t>
             </w:r>
             <w:r>
               <w:rPr>
@@ -832,75 +1041,33 @@
               <w:rPr>
                 <w:rFonts w:hint="eastAsia"/>
               </w:rPr>
-              <w:t xml:space="preserve">            "</w:t>
-            </w:r>
-            <w:proofErr w:type="spellStart"/>
-            <w:r>
-              <w:rPr>
-                <w:rFonts w:hint="eastAsia"/>
-              </w:rPr>
-              <w:t>good_integral</w:t>
-            </w:r>
-            <w:proofErr w:type="spellEnd"/>
-            <w:r>
-              <w:rPr>
-                <w:rFonts w:hint="eastAsia"/>
-              </w:rPr>
-              <w:t>": "88,000",</w:t>
-            </w:r>
-          </w:p>
-          <w:p>
-            <w:pPr>
-              <w:rPr>
-                <w:rFonts w:hint="eastAsia"/>
-              </w:rPr>
-            </w:pPr>
-            <w:r>
-              <w:rPr>
-                <w:rFonts w:hint="eastAsia"/>
-              </w:rPr>
-              <w:t xml:space="preserve">            "</w:t>
-            </w:r>
-            <w:proofErr w:type="spellStart"/>
-            <w:r>
-              <w:rPr>
-                <w:rFonts w:hint="eastAsia"/>
-              </w:rPr>
-              <w:t>good_no</w:t>
-            </w:r>
-            <w:proofErr w:type="spellEnd"/>
-            <w:r>
-              <w:rPr>
-                <w:rFonts w:hint="eastAsia"/>
-              </w:rPr>
-              <w:t>": "130101010070821",</w:t>
-            </w:r>
-          </w:p>
-          <w:p>
-            <w:pPr>
-              <w:rPr>
-                <w:rFonts w:hint="eastAsia"/>
-              </w:rPr>
-            </w:pPr>
-            <w:r>
-              <w:rPr>
-                <w:rFonts w:hint="eastAsia"/>
-              </w:rPr>
-              <w:t xml:space="preserve">            "</w:t>
-            </w:r>
-            <w:proofErr w:type="spellStart"/>
-            <w:r>
-              <w:rPr>
-                <w:rFonts w:hint="eastAsia"/>
-              </w:rPr>
-              <w:t>good_imgurl</w:t>
-            </w:r>
-            <w:proofErr w:type="spellEnd"/>
-            <w:r>
-              <w:rPr>
-                <w:rFonts w:hint="eastAsia"/>
-              </w:rPr>
-              <w:t>": "http://static.wanlitong.com/app_series/wanlitong/application/images/20130827101614.jpg"</w:t>
+              <w:t xml:space="preserve">            "good_integral": "88,000",</w:t>
+            </w:r>
+          </w:p>
+          <w:p>
+            <w:pPr>
+              <w:rPr>
+                <w:rFonts w:hint="eastAsia"/>
+              </w:rPr>
+            </w:pPr>
+            <w:r>
+              <w:rPr>
+                <w:rFonts w:hint="eastAsia"/>
+              </w:rPr>
+              <w:t xml:space="preserve">            "good_no": "130101010070821",</w:t>
+            </w:r>
+          </w:p>
+          <w:p>
+            <w:pPr>
+              <w:rPr>
+                <w:rFonts w:hint="eastAsia"/>
+              </w:rPr>
+            </w:pPr>
+            <w:r>
+              <w:rPr>
+                <w:rFonts w:hint="eastAsia"/>
+              </w:rPr>
+              <w:t xml:space="preserve">            "good_imgurl": "http://static.wanlitong.com/app_series/wanlitong/application/images/20130827101614.jpg"</w:t>
             </w:r>
           </w:p>
           <w:p>
@@ -939,21 +1106,7 @@
               <w:rPr>
                 <w:rFonts w:hint="eastAsia"/>
               </w:rPr>
-              <w:t xml:space="preserve">            "</w:t>
-            </w:r>
-            <w:proofErr w:type="spellStart"/>
-            <w:r>
-              <w:rPr>
-                <w:rFonts w:hint="eastAsia"/>
-              </w:rPr>
-              <w:t>good_name</w:t>
-            </w:r>
-            <w:proofErr w:type="spellEnd"/>
-            <w:r>
-              <w:rPr>
-                <w:rFonts w:hint="eastAsia"/>
-              </w:rPr>
-              <w:t>": "</w:t>
+              <w:t xml:space="preserve">            "good_name": "</w:t>
             </w:r>
             <w:r>
               <w:rPr>
@@ -978,82 +1131,34 @@
               <w:rPr>
                 <w:rFonts w:hint="eastAsia"/>
               </w:rPr>
-              <w:t xml:space="preserve">            "</w:t>
-            </w:r>
-            <w:proofErr w:type="spellStart"/>
-            <w:r>
-              <w:rPr>
-                <w:rFonts w:hint="eastAsia"/>
-              </w:rPr>
-              <w:t>good_integral</w:t>
-            </w:r>
-            <w:proofErr w:type="spellEnd"/>
-            <w:r>
-              <w:rPr>
-                <w:rFonts w:hint="eastAsia"/>
-              </w:rPr>
-              <w:t>": "165,000",</w:t>
-            </w:r>
-          </w:p>
-          <w:p>
-            <w:pPr>
-              <w:rPr>
-                <w:rFonts w:hint="eastAsia"/>
-              </w:rPr>
-            </w:pPr>
-            <w:r>
-              <w:rPr>
-                <w:rFonts w:hint="eastAsia"/>
-              </w:rPr>
-              <w:t xml:space="preserve">            "</w:t>
-            </w:r>
-            <w:proofErr w:type="spellStart"/>
-            <w:r>
-              <w:rPr>
-                <w:rFonts w:hint="eastAsia"/>
-              </w:rPr>
-              <w:t>good_no</w:t>
-            </w:r>
-            <w:proofErr w:type="spellEnd"/>
-            <w:r>
-              <w:rPr>
-                <w:rFonts w:hint="eastAsia"/>
-              </w:rPr>
-              <w:t>": "130101010070821",</w:t>
-            </w:r>
-          </w:p>
-          <w:p>
-            <w:pPr>
-              <w:rPr>
-                <w:rFonts w:hint="eastAsia"/>
-              </w:rPr>
-            </w:pPr>
-            <w:r>
-              <w:rPr>
-                <w:rFonts w:hint="eastAsia"/>
-              </w:rPr>
-              <w:t xml:space="preserve">            "</w:t>
-            </w:r>
-            <w:proofErr w:type="spellStart"/>
-            <w:r>
-              <w:rPr>
-                <w:rFonts w:hint="eastAsia"/>
-              </w:rPr>
-              <w:t>good_imgurl</w:t>
-            </w:r>
-            <w:proofErr w:type="spellEnd"/>
-            <w:r>
-              <w:rPr>
-                <w:rFonts w:hint="eastAsia"/>
-              </w:rPr>
-              <w:t>": "http://static.wanlitong.com/app_series/wanlitong/application/images/20130827100</w:t>
-            </w:r>
+              <w:t xml:space="preserve">            "good_integral": "165,000",</w:t>
+            </w:r>
+          </w:p>
+          <w:p>
+            <w:pPr>
+              <w:rPr>
+                <w:rFonts w:hint="eastAsia"/>
+              </w:rPr>
+            </w:pPr>
             <w:r>
               <w:rPr>
                 <w:rFonts w:hint="eastAsia"/>
               </w:rPr>
               <w:lastRenderedPageBreak/>
-              <w:t>855.jpg"</w:t>
+              <w:t xml:space="preserve">            "good_no": "130101010070821",</w:t>
+            </w:r>
+          </w:p>
+          <w:p>
+            <w:pPr>
+              <w:rPr>
+                <w:rFonts w:hint="eastAsia"/>
+              </w:rPr>
+            </w:pPr>
+            <w:r>
+              <w:rPr>
+                <w:rFonts w:hint="eastAsia"/>
+              </w:rPr>
+              <w:t xml:space="preserve">            "good_imgurl": "http://static.wanlitong.com/app_series/wanlitong/application/images/20130827100855.jpg"</w:t>
             </w:r>
           </w:p>
           <w:p>
@@ -1092,21 +1197,7 @@
               <w:rPr>
                 <w:rFonts w:hint="eastAsia"/>
               </w:rPr>
-              <w:t xml:space="preserve">            "</w:t>
-            </w:r>
-            <w:proofErr w:type="spellStart"/>
-            <w:r>
-              <w:rPr>
-                <w:rFonts w:hint="eastAsia"/>
-              </w:rPr>
-              <w:t>good_name</w:t>
-            </w:r>
-            <w:proofErr w:type="spellEnd"/>
-            <w:r>
-              <w:rPr>
-                <w:rFonts w:hint="eastAsia"/>
-              </w:rPr>
-              <w:t>": "</w:t>
+              <w:t xml:space="preserve">            "good_name": "</w:t>
             </w:r>
             <w:r>
               <w:rPr>
@@ -1143,75 +1234,33 @@
               <w:rPr>
                 <w:rFonts w:hint="eastAsia"/>
               </w:rPr>
-              <w:t xml:space="preserve">            "</w:t>
-            </w:r>
-            <w:proofErr w:type="spellStart"/>
-            <w:r>
-              <w:rPr>
-                <w:rFonts w:hint="eastAsia"/>
-              </w:rPr>
-              <w:t>good_integral</w:t>
-            </w:r>
-            <w:proofErr w:type="spellEnd"/>
-            <w:r>
-              <w:rPr>
-                <w:rFonts w:hint="eastAsia"/>
-              </w:rPr>
-              <w:t>": "223,000",</w:t>
-            </w:r>
-          </w:p>
-          <w:p>
-            <w:pPr>
-              <w:rPr>
-                <w:rFonts w:hint="eastAsia"/>
-              </w:rPr>
-            </w:pPr>
-            <w:r>
-              <w:rPr>
-                <w:rFonts w:hint="eastAsia"/>
-              </w:rPr>
-              <w:t xml:space="preserve">            "</w:t>
-            </w:r>
-            <w:proofErr w:type="spellStart"/>
-            <w:r>
-              <w:rPr>
-                <w:rFonts w:hint="eastAsia"/>
-              </w:rPr>
-              <w:t>good_no</w:t>
-            </w:r>
-            <w:proofErr w:type="spellEnd"/>
-            <w:r>
-              <w:rPr>
-                <w:rFonts w:hint="eastAsia"/>
-              </w:rPr>
-              <w:t>": "130101010050821",</w:t>
-            </w:r>
-          </w:p>
-          <w:p>
-            <w:pPr>
-              <w:rPr>
-                <w:rFonts w:hint="eastAsia"/>
-              </w:rPr>
-            </w:pPr>
-            <w:r>
-              <w:rPr>
-                <w:rFonts w:hint="eastAsia"/>
-              </w:rPr>
-              <w:t xml:space="preserve">            "</w:t>
-            </w:r>
-            <w:proofErr w:type="spellStart"/>
-            <w:r>
-              <w:rPr>
-                <w:rFonts w:hint="eastAsia"/>
-              </w:rPr>
-              <w:t>good_imgurl</w:t>
-            </w:r>
-            <w:proofErr w:type="spellEnd"/>
-            <w:r>
-              <w:rPr>
-                <w:rFonts w:hint="eastAsia"/>
-              </w:rPr>
-              <w:t>": "http://static.wanlitong.com/app_series/wanlitong/application/images/20130816162246.jpg"</w:t>
+              <w:t xml:space="preserve">            "good_integral": "223,000",</w:t>
+            </w:r>
+          </w:p>
+          <w:p>
+            <w:pPr>
+              <w:rPr>
+                <w:rFonts w:hint="eastAsia"/>
+              </w:rPr>
+            </w:pPr>
+            <w:r>
+              <w:rPr>
+                <w:rFonts w:hint="eastAsia"/>
+              </w:rPr>
+              <w:t xml:space="preserve">            "good_no": "130101010050821",</w:t>
+            </w:r>
+          </w:p>
+          <w:p>
+            <w:pPr>
+              <w:rPr>
+                <w:rFonts w:hint="eastAsia"/>
+              </w:rPr>
+            </w:pPr>
+            <w:r>
+              <w:rPr>
+                <w:rFonts w:hint="eastAsia"/>
+              </w:rPr>
+              <w:t xml:space="preserve">            "good_imgurl": "http://static.wanlitong.com/app_series/wanlitong/application/images/20130816162246.jpg"</w:t>
             </w:r>
           </w:p>
           <w:p>
@@ -1420,14 +1469,12 @@
                 <w:rFonts w:hint="eastAsia"/>
               </w:rPr>
             </w:pPr>
-            <w:proofErr w:type="spellStart"/>
             <w:r>
               <w:rPr>
                 <w:rFonts w:hint="eastAsia"/>
               </w:rPr>
               <w:t>good_name</w:t>
             </w:r>
-            <w:proofErr w:type="spellEnd"/>
           </w:p>
         </w:tc>
         <w:tc>
@@ -1478,14 +1525,12 @@
                 <w:rFonts w:hint="eastAsia"/>
               </w:rPr>
             </w:pPr>
-            <w:proofErr w:type="spellStart"/>
             <w:r>
               <w:rPr>
                 <w:rFonts w:hint="eastAsia"/>
               </w:rPr>
               <w:t>good_integral</w:t>
             </w:r>
-            <w:proofErr w:type="spellEnd"/>
           </w:p>
         </w:tc>
         <w:tc>
@@ -1536,14 +1581,12 @@
                 <w:rFonts w:hint="eastAsia"/>
               </w:rPr>
             </w:pPr>
-            <w:proofErr w:type="spellStart"/>
             <w:r>
               <w:rPr>
                 <w:rFonts w:hint="eastAsia"/>
               </w:rPr>
               <w:t>good_no</w:t>
             </w:r>
-            <w:proofErr w:type="spellEnd"/>
           </w:p>
         </w:tc>
         <w:tc>
@@ -1564,6 +1607,118 @@
             </w:r>
             <w:bookmarkStart w:id="0" w:name="_GoBack"/>
             <w:bookmarkEnd w:id="0"/>
+          </w:p>
+        </w:tc>
+      </w:tr>
+      <w:tr>
+        <w:tc>
+          <w:tcPr>
+            <w:tcW w:w="1704" w:type="dxa"/>
+          </w:tcPr>
+          <w:p>
+            <w:pPr>
+              <w:rPr>
+                <w:rFonts w:hint="eastAsia"/>
+              </w:rPr>
+            </w:pPr>
+            <w:r>
+              <w:rPr>
+                <w:rFonts w:hint="eastAsia"/>
+              </w:rPr>
+              <w:t>String</w:t>
+            </w:r>
+          </w:p>
+        </w:tc>
+        <w:tc>
+          <w:tcPr>
+            <w:tcW w:w="1704" w:type="dxa"/>
+          </w:tcPr>
+          <w:p>
+            <w:pPr>
+              <w:rPr>
+                <w:rFonts w:hint="eastAsia"/>
+              </w:rPr>
+            </w:pPr>
+            <w:r>
+              <w:rPr>
+                <w:rFonts w:hint="eastAsia"/>
+              </w:rPr>
+              <w:t>Good_imgurl</w:t>
+            </w:r>
+          </w:p>
+        </w:tc>
+        <w:tc>
+          <w:tcPr>
+            <w:tcW w:w="1705" w:type="dxa"/>
+          </w:tcPr>
+          <w:p>
+            <w:pPr>
+              <w:rPr>
+                <w:rFonts w:hint="eastAsia"/>
+              </w:rPr>
+            </w:pPr>
+            <w:r>
+              <w:rPr>
+                <w:rFonts w:hint="eastAsia"/>
+              </w:rPr>
+              <w:t>商品图片</w:t>
+            </w:r>
+          </w:p>
+        </w:tc>
+      </w:tr>
+      <w:tr>
+        <w:tc>
+          <w:tcPr>
+            <w:tcW w:w="1704" w:type="dxa"/>
+          </w:tcPr>
+          <w:p>
+            <w:pPr>
+              <w:rPr>
+                <w:rFonts w:hint="eastAsia"/>
+              </w:rPr>
+            </w:pPr>
+            <w:r>
+              <w:rPr>
+                <w:rFonts w:hint="eastAsia"/>
+              </w:rPr>
+              <w:t>String</w:t>
+            </w:r>
+          </w:p>
+        </w:tc>
+        <w:tc>
+          <w:tcPr>
+            <w:tcW w:w="1704" w:type="dxa"/>
+          </w:tcPr>
+          <w:p>
+            <w:pPr>
+              <w:rPr>
+                <w:rFonts w:hint="eastAsia"/>
+              </w:rPr>
+            </w:pPr>
+            <w:r>
+              <w:rPr>
+                <w:rFonts w:hint="eastAsia"/>
+              </w:rPr>
+              <w:t>Good_cash</w:t>
+            </w:r>
+          </w:p>
+        </w:tc>
+        <w:tc>
+          <w:tcPr>
+            <w:tcW w:w="1705" w:type="dxa"/>
+          </w:tcPr>
+          <w:p>
+            <w:pPr>
+              <w:rPr>
+                <w:rFonts w:hint="eastAsia"/>
+              </w:rPr>
+            </w:pPr>
+            <w:r>
+              <w:rPr>
+                <w:rFonts w:hint="eastAsia"/>
+              </w:rPr>
+              <w:t>商品现金</w:t>
+            </w:r>
           </w:p>
         </w:tc>
       </w:tr>

</xml_diff>